<commit_message>
Just prior to Term Project
</commit_message>
<xml_diff>
--- a/Syllabus.docx
+++ b/Syllabus.docx
@@ -1,6 +1,6 @@
 
 <file path=word/document.xml><?xml version="1.0" encoding="utf-8"?>
-<w:document xmlns:wpc="http://schemas.microsoft.com/office/word/2010/wordprocessingCanvas" xmlns:mo="http://schemas.microsoft.com/office/mac/office/2008/main" xmlns:mc="http://schemas.openxmlformats.org/markup-compatibility/2006" xmlns:mv="urn:schemas-microsoft-com:mac:vml" xmlns:o="urn:schemas-microsoft-com:office:office" xmlns:r="http://schemas.openxmlformats.org/officeDocument/2006/relationships" xmlns:m="http://schemas.openxmlformats.org/officeDocument/2006/math" xmlns:v="urn:schemas-microsoft-com:vml" xmlns:wp14="http://schemas.microsoft.com/office/word/2010/wordprocessingDrawing" xmlns:wp="http://schemas.openxmlformats.org/drawingml/2006/wordprocessingDrawing" xmlns:w10="urn:schemas-microsoft-com:office:word" xmlns:w="http://schemas.openxmlformats.org/wordprocessingml/2006/main" xmlns:w14="http://schemas.microsoft.com/office/word/2010/wordml" xmlns:w15="http://schemas.microsoft.com/office/word/2012/wordml" xmlns:wpg="http://schemas.microsoft.com/office/word/2010/wordprocessingGroup" xmlns:wpi="http://schemas.microsoft.com/office/word/2010/wordprocessingInk" xmlns:wne="http://schemas.microsoft.com/office/word/2006/wordml" xmlns:wps="http://schemas.microsoft.com/office/word/2010/wordprocessingShape" mc:Ignorable="w14 w15 wp14">
+<w:document xmlns:wpc="http://schemas.microsoft.com/office/word/2010/wordprocessingCanvas" xmlns:mo="http://schemas.microsoft.com/office/mac/office/2008/main" xmlns:mc="http://schemas.openxmlformats.org/markup-compatibility/2006" xmlns:mv="urn:schemas-microsoft-com:mac:vml" xmlns:o="urn:schemas-microsoft-com:office:office" xmlns:r="http://schemas.openxmlformats.org/officeDocument/2006/relationships" xmlns:m="http://schemas.openxmlformats.org/officeDocument/2006/math" xmlns:v="urn:schemas-microsoft-com:vml" xmlns:wp14="http://schemas.microsoft.com/office/word/2010/wordprocessingDrawing" xmlns:wp="http://schemas.openxmlformats.org/drawingml/2006/wordprocessingDrawing" xmlns:w10="urn:schemas-microsoft-com:office:word" xmlns:w="http://schemas.openxmlformats.org/wordprocessingml/2006/main" xmlns:w14="http://schemas.microsoft.com/office/word/2010/wordml" xmlns:wpg="http://schemas.microsoft.com/office/word/2010/wordprocessingGroup" xmlns:wpi="http://schemas.microsoft.com/office/word/2010/wordprocessingInk" xmlns:wne="http://schemas.microsoft.com/office/word/2006/wordml" xmlns:wps="http://schemas.microsoft.com/office/word/2010/wordprocessingShape" mc:Ignorable="w14 wp14">
   <w:background w:color="FFFFFF"/>
   <w:body>
     <w:p>
@@ -191,7 +191,7 @@
       <w:r>
         <w:t xml:space="preserve">. One of many good online tutorials is </w:t>
       </w:r>
-      <w:hyperlink r:id="rId5">
+      <w:hyperlink r:id="rId6">
         <w:r>
           <w:t>W3Schools JavaScript Tutorial</w:t>
         </w:r>
@@ -228,7 +228,7 @@
     </w:p>
     <w:tbl>
       <w:tblPr>
-        <w:tblStyle w:val="a"/>
+        <w:tblStyle w:val="2"/>
         <w:tblW w:w="8170" w:type="dxa"/>
         <w:tblLayout w:type="fixed"/>
         <w:tblLook w:val="0600" w:firstRow="0" w:lastRow="0" w:firstColumn="0" w:lastColumn="0" w:noHBand="1" w:noVBand="1"/>
@@ -551,19 +551,37 @@
         </w:rPr>
         <w:t> </w:t>
       </w:r>
-      <w:hyperlink r:id="rId6" w:tgtFrame="_blank" w:history="1">
-        <w:r>
-          <w:rPr>
-            <w:rStyle w:val="Hyperlink"/>
-            <w:rFonts w:eastAsia="Times New Roman"/>
-            <w:color w:val="1155CC"/>
-            <w:sz w:val="19"/>
-            <w:szCs w:val="19"/>
-            <w:shd w:val="clear" w:color="auto" w:fill="FFFFFF"/>
-          </w:rPr>
-          <w:t>cheny39@rpi.edu</w:t>
-        </w:r>
-      </w:hyperlink>
+      <w:r>
+        <w:fldChar w:fldCharType="begin"/>
+      </w:r>
+      <w:r>
+        <w:instrText xml:space="preserve"> HYPERLINK "mailto:cheny39@rpi.edu" \t "_blank" </w:instrText>
+      </w:r>
+      <w:r>
+        <w:fldChar w:fldCharType="separate"/>
+      </w:r>
+      <w:r>
+        <w:rPr>
+          <w:rStyle w:val="Hyperlink"/>
+          <w:rFonts w:eastAsia="Times New Roman"/>
+          <w:color w:val="1155CC"/>
+          <w:sz w:val="19"/>
+          <w:szCs w:val="19"/>
+          <w:shd w:val="clear" w:color="auto" w:fill="FFFFFF"/>
+        </w:rPr>
+        <w:t>cheny39@rpi.edu</w:t>
+      </w:r>
+      <w:r>
+        <w:rPr>
+          <w:rStyle w:val="Hyperlink"/>
+          <w:rFonts w:eastAsia="Times New Roman"/>
+          <w:color w:val="1155CC"/>
+          <w:sz w:val="19"/>
+          <w:szCs w:val="19"/>
+          <w:shd w:val="clear" w:color="auto" w:fill="FFFFFF"/>
+        </w:rPr>
+        <w:fldChar w:fldCharType="end"/>
+      </w:r>
       <w:r>
         <w:rPr>
           <w:rFonts w:eastAsia="Times New Roman"/>
@@ -581,27 +599,7 @@
           <w:szCs w:val="19"/>
           <w:shd w:val="clear" w:color="auto" w:fill="FFFFFF"/>
         </w:rPr>
-        <w:t xml:space="preserve">Office hours: </w:t>
-      </w:r>
-      <w:r>
-        <w:rPr>
-          <w:rFonts w:eastAsia="Times New Roman"/>
-          <w:color w:val="222222"/>
-          <w:sz w:val="19"/>
-          <w:szCs w:val="19"/>
-          <w:shd w:val="clear" w:color="auto" w:fill="FFFFFF"/>
-        </w:rPr>
-        <w:t>AE 217 Wed 6-7 and by email</w:t>
-      </w:r>
-      <w:r>
-        <w:rPr>
-          <w:rFonts w:eastAsia="Times New Roman"/>
-          <w:color w:val="222222"/>
-          <w:sz w:val="19"/>
-          <w:szCs w:val="19"/>
-          <w:shd w:val="clear" w:color="auto" w:fill="FFFFFF"/>
-        </w:rPr>
-        <w:t xml:space="preserve">. </w:t>
+        <w:t xml:space="preserve">Office hours: AE 217 Wed 6-7 and by email. </w:t>
       </w:r>
     </w:p>
     <w:p>
@@ -990,11 +988,16 @@
           </w:tcPr>
           <w:p>
             <w:r>
-              <w:t>Marc Edgar</w:t>
-            </w:r>
-            <w:r>
-              <w:t xml:space="preserve"> and business graphics</w:t>
-            </w:r>
+              <w:t xml:space="preserve">Midterm review, </w:t>
+            </w:r>
+            <w:r>
+              <w:t xml:space="preserve">Scene graphs and </w:t>
+            </w:r>
+            <w:proofErr w:type="spellStart"/>
+            <w:r>
+              <w:t>WebGL</w:t>
+            </w:r>
+            <w:proofErr w:type="spellEnd"/>
           </w:p>
         </w:tc>
       </w:tr>
@@ -1018,16 +1021,16 @@
           </w:tcPr>
           <w:p>
             <w:r>
-              <w:t>C</w:t>
-            </w:r>
-            <w:r>
-              <w:t xml:space="preserve">G library </w:t>
+              <w:t xml:space="preserve">Peter </w:t>
             </w:r>
             <w:proofErr w:type="spellStart"/>
             <w:r>
-              <w:t>oGL</w:t>
+              <w:t>Tu</w:t>
             </w:r>
             <w:proofErr w:type="spellEnd"/>
+            <w:r>
+              <w:t xml:space="preserve"> and Computer Vision</w:t>
+            </w:r>
           </w:p>
         </w:tc>
       </w:tr>
@@ -1051,21 +1054,7 @@
           </w:tcPr>
           <w:p>
             <w:r>
-              <w:t xml:space="preserve">Peter </w:t>
-            </w:r>
-            <w:proofErr w:type="spellStart"/>
-            <w:r>
-              <w:t>Tu</w:t>
-            </w:r>
-            <w:proofErr w:type="spellEnd"/>
-            <w:r>
-              <w:t xml:space="preserve"> </w:t>
-            </w:r>
-            <w:r>
-              <w:t>and C</w:t>
-            </w:r>
-            <w:r>
-              <w:t>omputer Vision</w:t>
+              <w:t>Object Oriented graphics materials and lights.</w:t>
             </w:r>
           </w:p>
         </w:tc>
@@ -1093,7 +1082,7 @@
           </w:tcPr>
           <w:p>
             <w:r>
-              <w:t>Animation</w:t>
+              <w:t>No Class</w:t>
             </w:r>
           </w:p>
         </w:tc>
@@ -1138,7 +1127,6 @@
           </w:tcPr>
           <w:p>
             <w:r>
-              <w:lastRenderedPageBreak/>
               <w:t>Dec 1</w:t>
             </w:r>
           </w:p>
@@ -1249,15 +1237,7 @@
     </w:p>
     <w:p>
       <w:r>
-        <w:t xml:space="preserve">Please make every attempt to make class. I usually explain things much more in class. If there is a topic you are not comfortable </w:t>
-      </w:r>
-      <w:proofErr w:type="gramStart"/>
-      <w:r>
-        <w:t>with</w:t>
-      </w:r>
-      <w:proofErr w:type="gramEnd"/>
-      <w:r>
-        <w:t xml:space="preserve"> please make that class. I also make questions on exams reflect what was discussed in class so if you choose not to attend please make sure you contact someone with good notes.</w:t>
+        <w:t>Please make every attempt to make class. I usually explain things much more in class. If there is a topic you are not comfortable with please make that class. I also make questions on exams reflect what was discussed in class so if you choose not to attend please make sure you contact someone with good notes.</w:t>
       </w:r>
     </w:p>
     <w:p/>
@@ -1427,14 +1407,27 @@
       <w:r>
         <w:t xml:space="preserve"> </w:t>
       </w:r>
-      <w:hyperlink r:id="rId7" w:tgtFrame="_blank" w:history="1">
-        <w:r>
-          <w:rPr>
-            <w:rStyle w:val="Hyperlink"/>
-          </w:rPr>
-          <w:t>http://www.coursesmart.com/IR/1407631/9780133575378?__hdv=6.8</w:t>
-        </w:r>
-      </w:hyperlink>
+      <w:r>
+        <w:fldChar w:fldCharType="begin"/>
+      </w:r>
+      <w:r>
+        <w:instrText xml:space="preserve"> HYPERLINK "http://www.coursesmart.com/IR/1407631/9780133575378?__hdv=6.8" \t "_blank" </w:instrText>
+      </w:r>
+      <w:r>
+        <w:fldChar w:fldCharType="separate"/>
+      </w:r>
+      <w:r>
+        <w:rPr>
+          <w:rStyle w:val="Hyperlink"/>
+        </w:rPr>
+        <w:t>http://www.coursesmart.com/IR/1407631/9780133575378?__hdv=6.8</w:t>
+      </w:r>
+      <w:r>
+        <w:rPr>
+          <w:rStyle w:val="Hyperlink"/>
+        </w:rPr>
+        <w:fldChar w:fldCharType="end"/>
+      </w:r>
       <w:r>
         <w:t>.</w:t>
       </w:r>
@@ -1443,14 +1436,27 @@
       <w:r>
         <w:t>This is the </w:t>
       </w:r>
-      <w:hyperlink r:id="rId8" w:tgtFrame="_blank" w:history="1">
-        <w:r>
-          <w:rPr>
-            <w:rStyle w:val="Hyperlink"/>
-          </w:rPr>
-          <w:t>Amazon site</w:t>
-        </w:r>
-      </w:hyperlink>
+      <w:r>
+        <w:fldChar w:fldCharType="begin"/>
+      </w:r>
+      <w:r>
+        <w:instrText xml:space="preserve"> HYPERLINK "http://www.amazon.com/Interactive-Computer-Graphics-WebGL-7th/dp/0133574849/ref=la_B001IOF5SE_1_2?s=books&amp;ie=UTF8&amp;qid=1399928374&amp;sr=1-2" \t "_blank" </w:instrText>
+      </w:r>
+      <w:r>
+        <w:fldChar w:fldCharType="separate"/>
+      </w:r>
+      <w:r>
+        <w:rPr>
+          <w:rStyle w:val="Hyperlink"/>
+        </w:rPr>
+        <w:t>Amazon site</w:t>
+      </w:r>
+      <w:r>
+        <w:rPr>
+          <w:rStyle w:val="Hyperlink"/>
+        </w:rPr>
+        <w:fldChar w:fldCharType="end"/>
+      </w:r>
       <w:r>
         <w:t>.</w:t>
       </w:r>
@@ -1459,14 +1465,27 @@
       <w:r>
         <w:t>This is the </w:t>
       </w:r>
-      <w:hyperlink r:id="rId9" w:tgtFrame="_blank" w:history="1">
-        <w:r>
-          <w:rPr>
-            <w:rStyle w:val="Hyperlink"/>
-          </w:rPr>
-          <w:t>textbook author's site</w:t>
-        </w:r>
-      </w:hyperlink>
+      <w:r>
+        <w:fldChar w:fldCharType="begin"/>
+      </w:r>
+      <w:r>
+        <w:instrText xml:space="preserve"> HYPERLINK "http://www.cs.unm.edu/~angel/" \t "_blank" </w:instrText>
+      </w:r>
+      <w:r>
+        <w:fldChar w:fldCharType="separate"/>
+      </w:r>
+      <w:r>
+        <w:rPr>
+          <w:rStyle w:val="Hyperlink"/>
+        </w:rPr>
+        <w:t>textbook author's site</w:t>
+      </w:r>
+      <w:r>
+        <w:rPr>
+          <w:rStyle w:val="Hyperlink"/>
+        </w:rPr>
+        <w:fldChar w:fldCharType="end"/>
+      </w:r>
       <w:r>
         <w:t>.</w:t>
       </w:r>
@@ -1516,6 +1535,7 @@
       </w:r>
     </w:p>
     <w:p>
+      <w:bookmarkStart w:id="9" w:name="_GoBack"/>
       <w:r>
         <w:t>You will think of, implement, and document a program relating to graphics. It must demonstrate both graphics input and output; other than that it must only be legal and ethical.</w:t>
       </w:r>
@@ -1524,10 +1544,10 @@
       <w:r>
         <w:t>This may be done by a team, and may be combined with another course's project if you get the approval of everyone involved.</w:t>
       </w:r>
-    </w:p>
-    <w:p>
-      <w:r>
-        <w:lastRenderedPageBreak/>
+      <w:bookmarkEnd w:id="9"/>
+    </w:p>
+    <w:p>
+      <w:r>
         <w:t>It may build on previous work, either by you or someone else, with their permission, provided that you mention this. Since in the real world, much more money is spent modifying existing software than writing new software, extending an existing program is quite ok with me.</w:t>
       </w:r>
     </w:p>
@@ -1568,7 +1588,6 @@
     </w:p>
     <w:p>
       <w:r>
-        <w:lastRenderedPageBreak/>
         <w:t>The relative weights of the different grade components are as follows.</w:t>
       </w:r>
     </w:p>
@@ -1949,7 +1968,6 @@
           </w:tcPr>
           <w:p>
             <w:r>
-              <w:lastRenderedPageBreak/>
               <w:t>&gt;=75.0%</w:t>
             </w:r>
           </w:p>
@@ -2151,10 +2169,7 @@
             <w:tcW w:w="0" w:type="auto"/>
             <w:vAlign w:val="center"/>
           </w:tcPr>
-          <w:p>
-            <w:bookmarkStart w:id="9" w:name="_GoBack"/>
-            <w:bookmarkEnd w:id="9"/>
-          </w:p>
+          <w:p/>
         </w:tc>
         <w:tc>
           <w:tcPr>
@@ -2323,15 +2338,7 @@
         </w:tabs>
       </w:pPr>
       <w:r>
-        <w:t xml:space="preserve">You may get help from anyone for the term project. You may build on a previous project, either your own or someone else's. </w:t>
-      </w:r>
-      <w:proofErr w:type="gramStart"/>
-      <w:r>
-        <w:t>However</w:t>
-      </w:r>
-      <w:proofErr w:type="gramEnd"/>
-      <w:r>
-        <w:t xml:space="preserve"> you must describe and acknowledge any other work you use, and have the other person's permission, which may be implicit. E.g., my web site gives a blanket permission to use it for nonprofit research or teaching. You must add something creative to the previous work. You must write up the project on your own.</w:t>
+        <w:t>You may get help from anyone for the term project. You may build on a previous project, either your own or someone else's. However you must describe and acknowledge any other work you use, and have the other person's permission, which may be implicit. E.g., my web site gives a blanket permission to use it for nonprofit research or teaching. You must add something creative to the previous work. You must write up the project on your own.</w:t>
       </w:r>
     </w:p>
     <w:p>
@@ -2345,7 +2352,6 @@
         </w:tabs>
       </w:pPr>
       <w:r>
-        <w:lastRenderedPageBreak/>
         <w:t>However, writing assistance from the Writing Center and similar sources in allowed, if you acknowledge it.</w:t>
       </w:r>
     </w:p>
@@ -2417,7 +2423,7 @@
 </file>
 
 <file path=word/numbering.xml><?xml version="1.0" encoding="utf-8"?>
-<w:numbering xmlns:wpc="http://schemas.microsoft.com/office/word/2010/wordprocessingCanvas" xmlns:mo="http://schemas.microsoft.com/office/mac/office/2008/main" xmlns:mc="http://schemas.openxmlformats.org/markup-compatibility/2006" xmlns:mv="urn:schemas-microsoft-com:mac:vml" xmlns:o="urn:schemas-microsoft-com:office:office" xmlns:r="http://schemas.openxmlformats.org/officeDocument/2006/relationships" xmlns:m="http://schemas.openxmlformats.org/officeDocument/2006/math" xmlns:v="urn:schemas-microsoft-com:vml" xmlns:wp14="http://schemas.microsoft.com/office/word/2010/wordprocessingDrawing" xmlns:wp="http://schemas.openxmlformats.org/drawingml/2006/wordprocessingDrawing" xmlns:w10="urn:schemas-microsoft-com:office:word" xmlns:w="http://schemas.openxmlformats.org/wordprocessingml/2006/main" xmlns:w14="http://schemas.microsoft.com/office/word/2010/wordml" xmlns:w15="http://schemas.microsoft.com/office/word/2012/wordml" xmlns:wpg="http://schemas.microsoft.com/office/word/2010/wordprocessingGroup" xmlns:wpi="http://schemas.microsoft.com/office/word/2010/wordprocessingInk" xmlns:wne="http://schemas.microsoft.com/office/word/2006/wordml" xmlns:wps="http://schemas.microsoft.com/office/word/2010/wordprocessingShape" mc:Ignorable="w14 w15 wp14">
+<w:numbering xmlns:wpc="http://schemas.microsoft.com/office/word/2010/wordprocessingCanvas" xmlns:mo="http://schemas.microsoft.com/office/mac/office/2008/main" xmlns:mc="http://schemas.openxmlformats.org/markup-compatibility/2006" xmlns:mv="urn:schemas-microsoft-com:mac:vml" xmlns:o="urn:schemas-microsoft-com:office:office" xmlns:r="http://schemas.openxmlformats.org/officeDocument/2006/relationships" xmlns:m="http://schemas.openxmlformats.org/officeDocument/2006/math" xmlns:v="urn:schemas-microsoft-com:vml" xmlns:wp14="http://schemas.microsoft.com/office/word/2010/wordprocessingDrawing" xmlns:wp="http://schemas.openxmlformats.org/drawingml/2006/wordprocessingDrawing" xmlns:w10="urn:schemas-microsoft-com:office:word" xmlns:w="http://schemas.openxmlformats.org/wordprocessingml/2006/main" xmlns:w14="http://schemas.microsoft.com/office/word/2010/wordml" xmlns:wpg="http://schemas.microsoft.com/office/word/2010/wordprocessingGroup" xmlns:wpi="http://schemas.microsoft.com/office/word/2010/wordprocessingInk" xmlns:wne="http://schemas.microsoft.com/office/word/2006/wordml" xmlns:wps="http://schemas.microsoft.com/office/word/2010/wordprocessingShape" mc:Ignorable="w14 wp14">
   <w:abstractNum w:abstractNumId="0">
     <w:nsid w:val="00000001"/>
     <w:multiLevelType w:val="hybridMultilevel"/>
@@ -2832,7 +2838,7 @@
 </file>
 
 <file path=word/styles.xml><?xml version="1.0" encoding="utf-8"?>
-<w:styles xmlns:mc="http://schemas.openxmlformats.org/markup-compatibility/2006" xmlns:r="http://schemas.openxmlformats.org/officeDocument/2006/relationships" xmlns:w="http://schemas.openxmlformats.org/wordprocessingml/2006/main" xmlns:w14="http://schemas.microsoft.com/office/word/2010/wordml" xmlns:w15="http://schemas.microsoft.com/office/word/2012/wordml" mc:Ignorable="w14 w15">
+<w:styles xmlns:mc="http://schemas.openxmlformats.org/markup-compatibility/2006" xmlns:r="http://schemas.openxmlformats.org/officeDocument/2006/relationships" xmlns:w="http://schemas.openxmlformats.org/wordprocessingml/2006/main" xmlns:w14="http://schemas.microsoft.com/office/word/2010/wordml" mc:Ignorable="w14">
   <w:docDefaults>
     <w:rPrDefault>
       <w:rPr>
@@ -2849,387 +2855,144 @@
       </w:pPr>
     </w:pPrDefault>
   </w:docDefaults>
-  <w:latentStyles w:defLockedState="0" w:defUIPriority="99" w:defSemiHidden="0" w:defUnhideWhenUsed="0" w:defQFormat="0" w:count="380">
-    <w:lsdException w:name="Normal" w:uiPriority="0" w:qFormat="1"/>
-    <w:lsdException w:name="heading 1" w:uiPriority="9" w:qFormat="1"/>
-    <w:lsdException w:name="heading 2" w:semiHidden="1" w:uiPriority="9" w:unhideWhenUsed="1" w:qFormat="1"/>
-    <w:lsdException w:name="heading 3" w:semiHidden="1" w:uiPriority="9" w:unhideWhenUsed="1" w:qFormat="1"/>
-    <w:lsdException w:name="heading 4" w:semiHidden="1" w:uiPriority="9" w:unhideWhenUsed="1" w:qFormat="1"/>
-    <w:lsdException w:name="heading 5" w:semiHidden="1" w:uiPriority="9" w:unhideWhenUsed="1" w:qFormat="1"/>
-    <w:lsdException w:name="heading 6" w:semiHidden="1" w:uiPriority="9" w:unhideWhenUsed="1" w:qFormat="1"/>
-    <w:lsdException w:name="heading 7" w:semiHidden="1" w:uiPriority="9" w:unhideWhenUsed="1" w:qFormat="1"/>
-    <w:lsdException w:name="heading 8" w:semiHidden="1" w:uiPriority="9" w:unhideWhenUsed="1" w:qFormat="1"/>
-    <w:lsdException w:name="heading 9" w:semiHidden="1" w:uiPriority="9" w:unhideWhenUsed="1" w:qFormat="1"/>
-    <w:lsdException w:name="index 1" w:semiHidden="1" w:unhideWhenUsed="1"/>
-    <w:lsdException w:name="index 2" w:semiHidden="1" w:unhideWhenUsed="1"/>
-    <w:lsdException w:name="index 3" w:semiHidden="1" w:unhideWhenUsed="1"/>
-    <w:lsdException w:name="index 4" w:semiHidden="1" w:unhideWhenUsed="1"/>
-    <w:lsdException w:name="index 5" w:semiHidden="1" w:unhideWhenUsed="1"/>
-    <w:lsdException w:name="index 6" w:semiHidden="1" w:unhideWhenUsed="1"/>
-    <w:lsdException w:name="index 7" w:semiHidden="1" w:unhideWhenUsed="1"/>
-    <w:lsdException w:name="index 8" w:semiHidden="1" w:unhideWhenUsed="1"/>
-    <w:lsdException w:name="index 9" w:semiHidden="1" w:unhideWhenUsed="1"/>
-    <w:lsdException w:name="toc 1" w:semiHidden="1" w:uiPriority="39" w:unhideWhenUsed="1"/>
-    <w:lsdException w:name="toc 2" w:semiHidden="1" w:uiPriority="39" w:unhideWhenUsed="1"/>
-    <w:lsdException w:name="toc 3" w:semiHidden="1" w:uiPriority="39" w:unhideWhenUsed="1"/>
-    <w:lsdException w:name="toc 4" w:semiHidden="1" w:uiPriority="39" w:unhideWhenUsed="1"/>
-    <w:lsdException w:name="toc 5" w:semiHidden="1" w:uiPriority="39" w:unhideWhenUsed="1"/>
-    <w:lsdException w:name="toc 6" w:semiHidden="1" w:uiPriority="39" w:unhideWhenUsed="1"/>
-    <w:lsdException w:name="toc 7" w:semiHidden="1" w:uiPriority="39" w:unhideWhenUsed="1"/>
-    <w:lsdException w:name="toc 8" w:semiHidden="1" w:uiPriority="39" w:unhideWhenUsed="1"/>
-    <w:lsdException w:name="toc 9" w:semiHidden="1" w:uiPriority="39" w:unhideWhenUsed="1"/>
-    <w:lsdException w:name="Normal Indent" w:semiHidden="1" w:unhideWhenUsed="1"/>
-    <w:lsdException w:name="footnote text" w:semiHidden="1" w:unhideWhenUsed="1"/>
-    <w:lsdException w:name="annotation text" w:semiHidden="1" w:unhideWhenUsed="1"/>
-    <w:lsdException w:name="header" w:semiHidden="1" w:unhideWhenUsed="1"/>
-    <w:lsdException w:name="footer" w:semiHidden="1" w:unhideWhenUsed="1"/>
-    <w:lsdException w:name="index heading" w:semiHidden="1" w:unhideWhenUsed="1"/>
-    <w:lsdException w:name="caption" w:semiHidden="1" w:uiPriority="35" w:unhideWhenUsed="1" w:qFormat="1"/>
-    <w:lsdException w:name="table of figures" w:semiHidden="1" w:unhideWhenUsed="1"/>
-    <w:lsdException w:name="envelope address" w:semiHidden="1" w:unhideWhenUsed="1"/>
-    <w:lsdException w:name="envelope return" w:semiHidden="1" w:unhideWhenUsed="1"/>
-    <w:lsdException w:name="footnote reference" w:semiHidden="1" w:unhideWhenUsed="1"/>
-    <w:lsdException w:name="annotation reference" w:semiHidden="1" w:unhideWhenUsed="1"/>
-    <w:lsdException w:name="line number" w:semiHidden="1" w:unhideWhenUsed="1"/>
-    <w:lsdException w:name="page number" w:semiHidden="1" w:unhideWhenUsed="1"/>
-    <w:lsdException w:name="endnote reference" w:semiHidden="1" w:unhideWhenUsed="1"/>
-    <w:lsdException w:name="endnote text" w:semiHidden="1" w:unhideWhenUsed="1"/>
-    <w:lsdException w:name="table of authorities" w:semiHidden="1" w:unhideWhenUsed="1"/>
-    <w:lsdException w:name="macro" w:semiHidden="1" w:unhideWhenUsed="1"/>
-    <w:lsdException w:name="toa heading" w:semiHidden="1" w:unhideWhenUsed="1"/>
-    <w:lsdException w:name="List" w:semiHidden="1" w:unhideWhenUsed="1"/>
-    <w:lsdException w:name="List Bullet" w:semiHidden="1" w:unhideWhenUsed="1"/>
-    <w:lsdException w:name="List Number" w:semiHidden="1" w:unhideWhenUsed="1"/>
-    <w:lsdException w:name="List 2" w:semiHidden="1" w:unhideWhenUsed="1"/>
-    <w:lsdException w:name="List 3" w:semiHidden="1" w:unhideWhenUsed="1"/>
-    <w:lsdException w:name="List 4" w:semiHidden="1" w:unhideWhenUsed="1"/>
-    <w:lsdException w:name="List 5" w:semiHidden="1" w:unhideWhenUsed="1"/>
-    <w:lsdException w:name="List Bullet 2" w:semiHidden="1" w:unhideWhenUsed="1"/>
-    <w:lsdException w:name="List Bullet 3" w:semiHidden="1" w:unhideWhenUsed="1"/>
-    <w:lsdException w:name="List Bullet 4" w:semiHidden="1" w:unhideWhenUsed="1"/>
-    <w:lsdException w:name="List Bullet 5" w:semiHidden="1" w:unhideWhenUsed="1"/>
-    <w:lsdException w:name="List Number 2" w:semiHidden="1" w:unhideWhenUsed="1"/>
-    <w:lsdException w:name="List Number 3" w:semiHidden="1" w:unhideWhenUsed="1"/>
-    <w:lsdException w:name="List Number 4" w:semiHidden="1" w:unhideWhenUsed="1"/>
-    <w:lsdException w:name="List Number 5" w:semiHidden="1" w:unhideWhenUsed="1"/>
-    <w:lsdException w:name="Title" w:uiPriority="10" w:qFormat="1"/>
-    <w:lsdException w:name="Closing" w:semiHidden="1" w:unhideWhenUsed="1"/>
-    <w:lsdException w:name="Signature" w:semiHidden="1" w:unhideWhenUsed="1"/>
-    <w:lsdException w:name="Default Paragraph Font" w:semiHidden="1" w:uiPriority="1" w:unhideWhenUsed="1"/>
-    <w:lsdException w:name="Body Text" w:semiHidden="1" w:unhideWhenUsed="1"/>
-    <w:lsdException w:name="Body Text Indent" w:semiHidden="1" w:unhideWhenUsed="1"/>
-    <w:lsdException w:name="List Continue" w:semiHidden="1" w:unhideWhenUsed="1"/>
-    <w:lsdException w:name="List Continue 2" w:semiHidden="1" w:unhideWhenUsed="1"/>
-    <w:lsdException w:name="List Continue 3" w:semiHidden="1" w:unhideWhenUsed="1"/>
-    <w:lsdException w:name="List Continue 4" w:semiHidden="1" w:unhideWhenUsed="1"/>
-    <w:lsdException w:name="List Continue 5" w:semiHidden="1" w:unhideWhenUsed="1"/>
-    <w:lsdException w:name="Message Header" w:semiHidden="1" w:unhideWhenUsed="1"/>
-    <w:lsdException w:name="Subtitle" w:uiPriority="11" w:qFormat="1"/>
-    <w:lsdException w:name="Salutation" w:semiHidden="1" w:unhideWhenUsed="1"/>
-    <w:lsdException w:name="Date" w:semiHidden="1" w:unhideWhenUsed="1"/>
-    <w:lsdException w:name="Body Text First Indent" w:semiHidden="1" w:unhideWhenUsed="1"/>
-    <w:lsdException w:name="Body Text First Indent 2" w:semiHidden="1" w:unhideWhenUsed="1"/>
-    <w:lsdException w:name="Note Heading" w:semiHidden="1" w:unhideWhenUsed="1"/>
-    <w:lsdException w:name="Body Text 2" w:semiHidden="1" w:unhideWhenUsed="1"/>
-    <w:lsdException w:name="Body Text 3" w:semiHidden="1" w:unhideWhenUsed="1"/>
-    <w:lsdException w:name="Body Text Indent 2" w:semiHidden="1" w:unhideWhenUsed="1"/>
-    <w:lsdException w:name="Body Text Indent 3" w:semiHidden="1" w:unhideWhenUsed="1"/>
-    <w:lsdException w:name="Block Text" w:semiHidden="1" w:unhideWhenUsed="1"/>
-    <w:lsdException w:name="Hyperlink" w:semiHidden="1" w:unhideWhenUsed="1"/>
-    <w:lsdException w:name="FollowedHyperlink" w:semiHidden="1" w:unhideWhenUsed="1"/>
-    <w:lsdException w:name="Strong" w:uiPriority="22" w:qFormat="1"/>
-    <w:lsdException w:name="Emphasis" w:uiPriority="20" w:qFormat="1"/>
-    <w:lsdException w:name="Document Map" w:semiHidden="1" w:unhideWhenUsed="1"/>
-    <w:lsdException w:name="Plain Text" w:semiHidden="1" w:unhideWhenUsed="1"/>
-    <w:lsdException w:name="E-mail Signature" w:semiHidden="1" w:unhideWhenUsed="1"/>
-    <w:lsdException w:name="HTML Top of Form" w:semiHidden="1" w:unhideWhenUsed="1"/>
-    <w:lsdException w:name="HTML Bottom of Form" w:semiHidden="1" w:unhideWhenUsed="1"/>
-    <w:lsdException w:name="Normal (Web)" w:semiHidden="1" w:unhideWhenUsed="1"/>
-    <w:lsdException w:name="HTML Acronym" w:semiHidden="1" w:unhideWhenUsed="1"/>
-    <w:lsdException w:name="HTML Address" w:semiHidden="1" w:unhideWhenUsed="1"/>
-    <w:lsdException w:name="HTML Cite" w:semiHidden="1" w:unhideWhenUsed="1"/>
-    <w:lsdException w:name="HTML Code" w:semiHidden="1" w:unhideWhenUsed="1"/>
-    <w:lsdException w:name="HTML Definition" w:semiHidden="1" w:unhideWhenUsed="1"/>
-    <w:lsdException w:name="HTML Keyboard" w:semiHidden="1" w:unhideWhenUsed="1"/>
-    <w:lsdException w:name="HTML Preformatted" w:semiHidden="1" w:unhideWhenUsed="1"/>
-    <w:lsdException w:name="HTML Sample" w:semiHidden="1" w:unhideWhenUsed="1"/>
-    <w:lsdException w:name="HTML Typewriter" w:semiHidden="1" w:unhideWhenUsed="1"/>
-    <w:lsdException w:name="HTML Variable" w:semiHidden="1" w:unhideWhenUsed="1"/>
-    <w:lsdException w:name="Normal Table" w:semiHidden="1" w:unhideWhenUsed="1"/>
-    <w:lsdException w:name="annotation subject" w:semiHidden="1" w:unhideWhenUsed="1"/>
-    <w:lsdException w:name="No List" w:semiHidden="1" w:unhideWhenUsed="1"/>
-    <w:lsdException w:name="Outline List 1" w:semiHidden="1" w:unhideWhenUsed="1"/>
-    <w:lsdException w:name="Outline List 2" w:semiHidden="1" w:unhideWhenUsed="1"/>
-    <w:lsdException w:name="Outline List 3" w:semiHidden="1" w:unhideWhenUsed="1"/>
-    <w:lsdException w:name="Table Simple 1" w:semiHidden="1" w:unhideWhenUsed="1"/>
-    <w:lsdException w:name="Table Simple 2" w:semiHidden="1" w:unhideWhenUsed="1"/>
-    <w:lsdException w:name="Table Simple 3" w:semiHidden="1" w:unhideWhenUsed="1"/>
-    <w:lsdException w:name="Table Classic 1" w:semiHidden="1" w:unhideWhenUsed="1"/>
-    <w:lsdException w:name="Table Classic 2" w:semiHidden="1" w:unhideWhenUsed="1"/>
-    <w:lsdException w:name="Table Classic 3" w:semiHidden="1" w:unhideWhenUsed="1"/>
-    <w:lsdException w:name="Table Classic 4" w:semiHidden="1" w:unhideWhenUsed="1"/>
-    <w:lsdException w:name="Table Colorful 1" w:semiHidden="1" w:unhideWhenUsed="1"/>
-    <w:lsdException w:name="Table Colorful 2" w:semiHidden="1" w:unhideWhenUsed="1"/>
-    <w:lsdException w:name="Table Colorful 3" w:semiHidden="1" w:unhideWhenUsed="1"/>
-    <w:lsdException w:name="Table Columns 1" w:semiHidden="1" w:unhideWhenUsed="1"/>
-    <w:lsdException w:name="Table Columns 2" w:semiHidden="1" w:unhideWhenUsed="1"/>
-    <w:lsdException w:name="Table Columns 3" w:semiHidden="1" w:unhideWhenUsed="1"/>
-    <w:lsdException w:name="Table Columns 4" w:semiHidden="1" w:unhideWhenUsed="1"/>
-    <w:lsdException w:name="Table Columns 5" w:semiHidden="1" w:unhideWhenUsed="1"/>
-    <w:lsdException w:name="Table Grid 1" w:semiHidden="1" w:unhideWhenUsed="1"/>
-    <w:lsdException w:name="Table Grid 2" w:semiHidden="1" w:unhideWhenUsed="1"/>
-    <w:lsdException w:name="Table Grid 3" w:semiHidden="1" w:unhideWhenUsed="1"/>
-    <w:lsdException w:name="Table Grid 4" w:semiHidden="1" w:unhideWhenUsed="1"/>
-    <w:lsdException w:name="Table Grid 5" w:semiHidden="1" w:unhideWhenUsed="1"/>
-    <w:lsdException w:name="Table Grid 6" w:semiHidden="1" w:unhideWhenUsed="1"/>
-    <w:lsdException w:name="Table Grid 7" w:semiHidden="1" w:unhideWhenUsed="1"/>
-    <w:lsdException w:name="Table Grid 8" w:semiHidden="1" w:unhideWhenUsed="1"/>
-    <w:lsdException w:name="Table List 1" w:semiHidden="1" w:unhideWhenUsed="1"/>
-    <w:lsdException w:name="Table List 2" w:semiHidden="1" w:unhideWhenUsed="1"/>
-    <w:lsdException w:name="Table List 3" w:semiHidden="1" w:unhideWhenUsed="1"/>
-    <w:lsdException w:name="Table List 4" w:semiHidden="1" w:unhideWhenUsed="1"/>
-    <w:lsdException w:name="Table List 5" w:semiHidden="1" w:unhideWhenUsed="1"/>
-    <w:lsdException w:name="Table List 6" w:semiHidden="1" w:unhideWhenUsed="1"/>
-    <w:lsdException w:name="Table List 7" w:semiHidden="1" w:unhideWhenUsed="1"/>
-    <w:lsdException w:name="Table List 8" w:semiHidden="1" w:unhideWhenUsed="1"/>
-    <w:lsdException w:name="Table 3D effects 1" w:semiHidden="1" w:unhideWhenUsed="1"/>
-    <w:lsdException w:name="Table 3D effects 2" w:semiHidden="1" w:unhideWhenUsed="1"/>
-    <w:lsdException w:name="Table 3D effects 3" w:semiHidden="1" w:unhideWhenUsed="1"/>
-    <w:lsdException w:name="Table Contemporary" w:semiHidden="1" w:unhideWhenUsed="1"/>
-    <w:lsdException w:name="Table Elegant" w:semiHidden="1" w:unhideWhenUsed="1"/>
-    <w:lsdException w:name="Table Professional" w:semiHidden="1" w:unhideWhenUsed="1"/>
-    <w:lsdException w:name="Table Subtle 1" w:semiHidden="1" w:unhideWhenUsed="1"/>
-    <w:lsdException w:name="Table Subtle 2" w:semiHidden="1" w:unhideWhenUsed="1"/>
-    <w:lsdException w:name="Table Web 1" w:semiHidden="1" w:unhideWhenUsed="1"/>
-    <w:lsdException w:name="Table Web 2" w:semiHidden="1" w:unhideWhenUsed="1"/>
-    <w:lsdException w:name="Table Web 3" w:semiHidden="1" w:unhideWhenUsed="1"/>
-    <w:lsdException w:name="Balloon Text" w:semiHidden="1" w:unhideWhenUsed="1"/>
-    <w:lsdException w:name="Table Grid" w:uiPriority="39"/>
-    <w:lsdException w:name="Table Theme" w:semiHidden="1" w:unhideWhenUsed="1"/>
-    <w:lsdException w:name="Note Level 1" w:semiHidden="1" w:unhideWhenUsed="1"/>
-    <w:lsdException w:name="Note Level 2" w:semiHidden="1" w:unhideWhenUsed="1"/>
-    <w:lsdException w:name="Note Level 3" w:semiHidden="1" w:unhideWhenUsed="1"/>
-    <w:lsdException w:name="Note Level 4" w:semiHidden="1" w:unhideWhenUsed="1"/>
-    <w:lsdException w:name="Note Level 5" w:semiHidden="1" w:unhideWhenUsed="1"/>
-    <w:lsdException w:name="Note Level 6" w:semiHidden="1" w:unhideWhenUsed="1"/>
-    <w:lsdException w:name="Note Level 7" w:semiHidden="1" w:unhideWhenUsed="1"/>
-    <w:lsdException w:name="Note Level 8" w:semiHidden="1" w:unhideWhenUsed="1"/>
-    <w:lsdException w:name="Note Level 9" w:semiHidden="1" w:unhideWhenUsed="1"/>
-    <w:lsdException w:name="Placeholder Text" w:semiHidden="1"/>
-    <w:lsdException w:name="No Spacing" w:uiPriority="1" w:qFormat="1"/>
-    <w:lsdException w:name="Light Shading" w:uiPriority="60"/>
-    <w:lsdException w:name="Light List" w:uiPriority="61"/>
-    <w:lsdException w:name="Light Grid" w:uiPriority="62"/>
-    <w:lsdException w:name="Medium Shading 1" w:uiPriority="63"/>
-    <w:lsdException w:name="Medium Shading 2" w:uiPriority="64"/>
-    <w:lsdException w:name="Medium List 1" w:uiPriority="65"/>
-    <w:lsdException w:name="Medium List 2" w:uiPriority="66"/>
-    <w:lsdException w:name="Medium Grid 1" w:uiPriority="67"/>
-    <w:lsdException w:name="Medium Grid 2" w:uiPriority="68"/>
-    <w:lsdException w:name="Medium Grid 3" w:uiPriority="69"/>
-    <w:lsdException w:name="Dark List" w:uiPriority="70"/>
-    <w:lsdException w:name="Colorful Shading" w:uiPriority="71"/>
-    <w:lsdException w:name="Colorful List" w:uiPriority="72"/>
-    <w:lsdException w:name="Colorful Grid" w:uiPriority="73"/>
-    <w:lsdException w:name="Light Shading Accent 1" w:uiPriority="60"/>
-    <w:lsdException w:name="Light List Accent 1" w:uiPriority="61"/>
-    <w:lsdException w:name="Light Grid Accent 1" w:uiPriority="62"/>
-    <w:lsdException w:name="Medium Shading 1 Accent 1" w:uiPriority="63"/>
-    <w:lsdException w:name="Medium Shading 2 Accent 1" w:uiPriority="64"/>
-    <w:lsdException w:name="Medium List 1 Accent 1" w:uiPriority="65"/>
-    <w:lsdException w:name="Revision" w:semiHidden="1"/>
-    <w:lsdException w:name="List Paragraph" w:uiPriority="34" w:qFormat="1"/>
-    <w:lsdException w:name="Quote" w:uiPriority="29" w:qFormat="1"/>
-    <w:lsdException w:name="Intense Quote" w:uiPriority="30" w:qFormat="1"/>
-    <w:lsdException w:name="Medium List 2 Accent 1" w:uiPriority="66"/>
-    <w:lsdException w:name="Medium Grid 1 Accent 1" w:uiPriority="67"/>
-    <w:lsdException w:name="Medium Grid 2 Accent 1" w:uiPriority="68"/>
-    <w:lsdException w:name="Medium Grid 3 Accent 1" w:uiPriority="69"/>
-    <w:lsdException w:name="Dark List Accent 1" w:uiPriority="70"/>
-    <w:lsdException w:name="Colorful Shading Accent 1" w:uiPriority="71"/>
-    <w:lsdException w:name="Colorful List Accent 1" w:uiPriority="72"/>
-    <w:lsdException w:name="Colorful Grid Accent 1" w:uiPriority="73"/>
-    <w:lsdException w:name="Light Shading Accent 2" w:uiPriority="60"/>
-    <w:lsdException w:name="Light List Accent 2" w:uiPriority="61"/>
-    <w:lsdException w:name="Light Grid Accent 2" w:uiPriority="62"/>
-    <w:lsdException w:name="Medium Shading 1 Accent 2" w:uiPriority="63"/>
-    <w:lsdException w:name="Medium Shading 2 Accent 2" w:uiPriority="64"/>
-    <w:lsdException w:name="Medium List 1 Accent 2" w:uiPriority="65"/>
-    <w:lsdException w:name="Medium List 2 Accent 2" w:uiPriority="66"/>
-    <w:lsdException w:name="Medium Grid 1 Accent 2" w:uiPriority="67"/>
-    <w:lsdException w:name="Medium Grid 2 Accent 2" w:uiPriority="68"/>
-    <w:lsdException w:name="Medium Grid 3 Accent 2" w:uiPriority="69"/>
-    <w:lsdException w:name="Dark List Accent 2" w:uiPriority="70"/>
-    <w:lsdException w:name="Colorful Shading Accent 2" w:uiPriority="71"/>
-    <w:lsdException w:name="Colorful List Accent 2" w:uiPriority="72"/>
-    <w:lsdException w:name="Colorful Grid Accent 2" w:uiPriority="73"/>
-    <w:lsdException w:name="Light Shading Accent 3" w:uiPriority="60"/>
-    <w:lsdException w:name="Light List Accent 3" w:uiPriority="61"/>
-    <w:lsdException w:name="Light Grid Accent 3" w:uiPriority="62"/>
-    <w:lsdException w:name="Medium Shading 1 Accent 3" w:uiPriority="63"/>
-    <w:lsdException w:name="Medium Shading 2 Accent 3" w:uiPriority="64"/>
-    <w:lsdException w:name="Medium List 1 Accent 3" w:uiPriority="65"/>
-    <w:lsdException w:name="Medium List 2 Accent 3" w:uiPriority="66"/>
-    <w:lsdException w:name="Medium Grid 1 Accent 3" w:uiPriority="67"/>
-    <w:lsdException w:name="Medium Grid 2 Accent 3" w:uiPriority="68"/>
-    <w:lsdException w:name="Medium Grid 3 Accent 3" w:uiPriority="69"/>
-    <w:lsdException w:name="Dark List Accent 3" w:uiPriority="70"/>
-    <w:lsdException w:name="Colorful Shading Accent 3" w:uiPriority="71"/>
-    <w:lsdException w:name="Colorful List Accent 3" w:uiPriority="72"/>
-    <w:lsdException w:name="Colorful Grid Accent 3" w:uiPriority="73"/>
-    <w:lsdException w:name="Light Shading Accent 4" w:uiPriority="60"/>
-    <w:lsdException w:name="Light List Accent 4" w:uiPriority="61"/>
-    <w:lsdException w:name="Light Grid Accent 4" w:uiPriority="62"/>
-    <w:lsdException w:name="Medium Shading 1 Accent 4" w:uiPriority="63"/>
-    <w:lsdException w:name="Medium Shading 2 Accent 4" w:uiPriority="64"/>
-    <w:lsdException w:name="Medium List 1 Accent 4" w:uiPriority="65"/>
-    <w:lsdException w:name="Medium List 2 Accent 4" w:uiPriority="66"/>
-    <w:lsdException w:name="Medium Grid 1 Accent 4" w:uiPriority="67"/>
-    <w:lsdException w:name="Medium Grid 2 Accent 4" w:uiPriority="68"/>
-    <w:lsdException w:name="Medium Grid 3 Accent 4" w:uiPriority="69"/>
-    <w:lsdException w:name="Dark List Accent 4" w:uiPriority="70"/>
-    <w:lsdException w:name="Colorful Shading Accent 4" w:uiPriority="71"/>
-    <w:lsdException w:name="Colorful List Accent 4" w:uiPriority="72"/>
-    <w:lsdException w:name="Colorful Grid Accent 4" w:uiPriority="73"/>
-    <w:lsdException w:name="Light Shading Accent 5" w:uiPriority="60"/>
-    <w:lsdException w:name="Light List Accent 5" w:uiPriority="61"/>
-    <w:lsdException w:name="Light Grid Accent 5" w:uiPriority="62"/>
-    <w:lsdException w:name="Medium Shading 1 Accent 5" w:uiPriority="63"/>
-    <w:lsdException w:name="Medium Shading 2 Accent 5" w:uiPriority="64"/>
-    <w:lsdException w:name="Medium List 1 Accent 5" w:uiPriority="65"/>
-    <w:lsdException w:name="Medium List 2 Accent 5" w:uiPriority="66"/>
-    <w:lsdException w:name="Medium Grid 1 Accent 5" w:uiPriority="67"/>
-    <w:lsdException w:name="Medium Grid 2 Accent 5" w:uiPriority="68"/>
-    <w:lsdException w:name="Medium Grid 3 Accent 5" w:uiPriority="69"/>
-    <w:lsdException w:name="Dark List Accent 5" w:uiPriority="70"/>
-    <w:lsdException w:name="Colorful Shading Accent 5" w:uiPriority="71"/>
-    <w:lsdException w:name="Colorful List Accent 5" w:uiPriority="72"/>
-    <w:lsdException w:name="Colorful Grid Accent 5" w:uiPriority="73"/>
-    <w:lsdException w:name="Light Shading Accent 6" w:uiPriority="60"/>
-    <w:lsdException w:name="Light List Accent 6" w:uiPriority="61"/>
-    <w:lsdException w:name="Light Grid Accent 6" w:uiPriority="62"/>
-    <w:lsdException w:name="Medium Shading 1 Accent 6" w:uiPriority="63"/>
-    <w:lsdException w:name="Medium Shading 2 Accent 6" w:uiPriority="64"/>
-    <w:lsdException w:name="Medium List 1 Accent 6" w:uiPriority="65"/>
-    <w:lsdException w:name="Medium List 2 Accent 6" w:uiPriority="66"/>
-    <w:lsdException w:name="Medium Grid 1 Accent 6" w:uiPriority="67"/>
-    <w:lsdException w:name="Medium Grid 2 Accent 6" w:uiPriority="68"/>
-    <w:lsdException w:name="Medium Grid 3 Accent 6" w:uiPriority="69"/>
-    <w:lsdException w:name="Dark List Accent 6" w:uiPriority="70"/>
-    <w:lsdException w:name="Colorful Shading Accent 6" w:uiPriority="71"/>
-    <w:lsdException w:name="Colorful List Accent 6" w:uiPriority="72"/>
-    <w:lsdException w:name="Colorful Grid Accent 6" w:uiPriority="73"/>
-    <w:lsdException w:name="Subtle Emphasis" w:uiPriority="19" w:qFormat="1"/>
-    <w:lsdException w:name="Intense Emphasis" w:uiPriority="21" w:qFormat="1"/>
-    <w:lsdException w:name="Subtle Reference" w:uiPriority="31" w:qFormat="1"/>
-    <w:lsdException w:name="Intense Reference" w:uiPriority="32" w:qFormat="1"/>
-    <w:lsdException w:name="Book Title" w:uiPriority="33" w:qFormat="1"/>
-    <w:lsdException w:name="Bibliography" w:semiHidden="1" w:uiPriority="37" w:unhideWhenUsed="1"/>
-    <w:lsdException w:name="TOC Heading" w:semiHidden="1" w:uiPriority="39" w:unhideWhenUsed="1" w:qFormat="1"/>
-    <w:lsdException w:name="Plain Table 1" w:uiPriority="41"/>
-    <w:lsdException w:name="Plain Table 2" w:uiPriority="42"/>
-    <w:lsdException w:name="Plain Table 3" w:uiPriority="43"/>
-    <w:lsdException w:name="Plain Table 4" w:uiPriority="44"/>
-    <w:lsdException w:name="Plain Table 5" w:uiPriority="45"/>
-    <w:lsdException w:name="Grid Table Light" w:uiPriority="40"/>
-    <w:lsdException w:name="Grid Table 1 Light" w:uiPriority="46"/>
-    <w:lsdException w:name="Grid Table 2" w:uiPriority="47"/>
-    <w:lsdException w:name="Grid Table 3" w:uiPriority="48"/>
-    <w:lsdException w:name="Grid Table 4" w:uiPriority="49"/>
-    <w:lsdException w:name="Grid Table 5 Dark" w:uiPriority="50"/>
-    <w:lsdException w:name="Grid Table 6 Colorful" w:uiPriority="51"/>
-    <w:lsdException w:name="Grid Table 7 Colorful" w:uiPriority="52"/>
-    <w:lsdException w:name="Grid Table 1 Light Accent 1" w:uiPriority="46"/>
-    <w:lsdException w:name="Grid Table 2 Accent 1" w:uiPriority="47"/>
-    <w:lsdException w:name="Grid Table 3 Accent 1" w:uiPriority="48"/>
-    <w:lsdException w:name="Grid Table 4 Accent 1" w:uiPriority="49"/>
-    <w:lsdException w:name="Grid Table 5 Dark Accent 1" w:uiPriority="50"/>
-    <w:lsdException w:name="Grid Table 6 Colorful Accent 1" w:uiPriority="51"/>
-    <w:lsdException w:name="Grid Table 7 Colorful Accent 1" w:uiPriority="52"/>
-    <w:lsdException w:name="Grid Table 1 Light Accent 2" w:uiPriority="46"/>
-    <w:lsdException w:name="Grid Table 2 Accent 2" w:uiPriority="47"/>
-    <w:lsdException w:name="Grid Table 3 Accent 2" w:uiPriority="48"/>
-    <w:lsdException w:name="Grid Table 4 Accent 2" w:uiPriority="49"/>
-    <w:lsdException w:name="Grid Table 5 Dark Accent 2" w:uiPriority="50"/>
-    <w:lsdException w:name="Grid Table 6 Colorful Accent 2" w:uiPriority="51"/>
-    <w:lsdException w:name="Grid Table 7 Colorful Accent 2" w:uiPriority="52"/>
-    <w:lsdException w:name="Grid Table 1 Light Accent 3" w:uiPriority="46"/>
-    <w:lsdException w:name="Grid Table 2 Accent 3" w:uiPriority="47"/>
-    <w:lsdException w:name="Grid Table 3 Accent 3" w:uiPriority="48"/>
-    <w:lsdException w:name="Grid Table 4 Accent 3" w:uiPriority="49"/>
-    <w:lsdException w:name="Grid Table 5 Dark Accent 3" w:uiPriority="50"/>
-    <w:lsdException w:name="Grid Table 6 Colorful Accent 3" w:uiPriority="51"/>
-    <w:lsdException w:name="Grid Table 7 Colorful Accent 3" w:uiPriority="52"/>
-    <w:lsdException w:name="Grid Table 1 Light Accent 4" w:uiPriority="46"/>
-    <w:lsdException w:name="Grid Table 2 Accent 4" w:uiPriority="47"/>
-    <w:lsdException w:name="Grid Table 3 Accent 4" w:uiPriority="48"/>
-    <w:lsdException w:name="Grid Table 4 Accent 4" w:uiPriority="49"/>
-    <w:lsdException w:name="Grid Table 5 Dark Accent 4" w:uiPriority="50"/>
-    <w:lsdException w:name="Grid Table 6 Colorful Accent 4" w:uiPriority="51"/>
-    <w:lsdException w:name="Grid Table 7 Colorful Accent 4" w:uiPriority="52"/>
-    <w:lsdException w:name="Grid Table 1 Light Accent 5" w:uiPriority="46"/>
-    <w:lsdException w:name="Grid Table 2 Accent 5" w:uiPriority="47"/>
-    <w:lsdException w:name="Grid Table 3 Accent 5" w:uiPriority="48"/>
-    <w:lsdException w:name="Grid Table 4 Accent 5" w:uiPriority="49"/>
-    <w:lsdException w:name="Grid Table 5 Dark Accent 5" w:uiPriority="50"/>
-    <w:lsdException w:name="Grid Table 6 Colorful Accent 5" w:uiPriority="51"/>
-    <w:lsdException w:name="Grid Table 7 Colorful Accent 5" w:uiPriority="52"/>
-    <w:lsdException w:name="Grid Table 1 Light Accent 6" w:uiPriority="46"/>
-    <w:lsdException w:name="Grid Table 2 Accent 6" w:uiPriority="47"/>
-    <w:lsdException w:name="Grid Table 3 Accent 6" w:uiPriority="48"/>
-    <w:lsdException w:name="Grid Table 4 Accent 6" w:uiPriority="49"/>
-    <w:lsdException w:name="Grid Table 5 Dark Accent 6" w:uiPriority="50"/>
-    <w:lsdException w:name="Grid Table 6 Colorful Accent 6" w:uiPriority="51"/>
-    <w:lsdException w:name="Grid Table 7 Colorful Accent 6" w:uiPriority="52"/>
-    <w:lsdException w:name="List Table 1 Light" w:uiPriority="46"/>
-    <w:lsdException w:name="List Table 2" w:uiPriority="47"/>
-    <w:lsdException w:name="List Table 3" w:uiPriority="48"/>
-    <w:lsdException w:name="List Table 4" w:uiPriority="49"/>
-    <w:lsdException w:name="List Table 5 Dark" w:uiPriority="50"/>
-    <w:lsdException w:name="List Table 6 Colorful" w:uiPriority="51"/>
-    <w:lsdException w:name="List Table 7 Colorful" w:uiPriority="52"/>
-    <w:lsdException w:name="List Table 1 Light Accent 1" w:uiPriority="46"/>
-    <w:lsdException w:name="List Table 2 Accent 1" w:uiPriority="47"/>
-    <w:lsdException w:name="List Table 3 Accent 1" w:uiPriority="48"/>
-    <w:lsdException w:name="List Table 4 Accent 1" w:uiPriority="49"/>
-    <w:lsdException w:name="List Table 5 Dark Accent 1" w:uiPriority="50"/>
-    <w:lsdException w:name="List Table 6 Colorful Accent 1" w:uiPriority="51"/>
-    <w:lsdException w:name="List Table 7 Colorful Accent 1" w:uiPriority="52"/>
-    <w:lsdException w:name="List Table 1 Light Accent 2" w:uiPriority="46"/>
-    <w:lsdException w:name="List Table 2 Accent 2" w:uiPriority="47"/>
-    <w:lsdException w:name="List Table 3 Accent 2" w:uiPriority="48"/>
-    <w:lsdException w:name="List Table 4 Accent 2" w:uiPriority="49"/>
-    <w:lsdException w:name="List Table 5 Dark Accent 2" w:uiPriority="50"/>
-    <w:lsdException w:name="List Table 6 Colorful Accent 2" w:uiPriority="51"/>
-    <w:lsdException w:name="List Table 7 Colorful Accent 2" w:uiPriority="52"/>
-    <w:lsdException w:name="List Table 1 Light Accent 3" w:uiPriority="46"/>
-    <w:lsdException w:name="List Table 2 Accent 3" w:uiPriority="47"/>
-    <w:lsdException w:name="List Table 3 Accent 3" w:uiPriority="48"/>
-    <w:lsdException w:name="List Table 4 Accent 3" w:uiPriority="49"/>
-    <w:lsdException w:name="List Table 5 Dark Accent 3" w:uiPriority="50"/>
-    <w:lsdException w:name="List Table 6 Colorful Accent 3" w:uiPriority="51"/>
-    <w:lsdException w:name="List Table 7 Colorful Accent 3" w:uiPriority="52"/>
-    <w:lsdException w:name="List Table 1 Light Accent 4" w:uiPriority="46"/>
-    <w:lsdException w:name="List Table 2 Accent 4" w:uiPriority="47"/>
-    <w:lsdException w:name="List Table 3 Accent 4" w:uiPriority="48"/>
-    <w:lsdException w:name="List Table 4 Accent 4" w:uiPriority="49"/>
-    <w:lsdException w:name="List Table 5 Dark Accent 4" w:uiPriority="50"/>
-    <w:lsdException w:name="List Table 6 Colorful Accent 4" w:uiPriority="51"/>
-    <w:lsdException w:name="List Table 7 Colorful Accent 4" w:uiPriority="52"/>
-    <w:lsdException w:name="List Table 1 Light Accent 5" w:uiPriority="46"/>
-    <w:lsdException w:name="List Table 2 Accent 5" w:uiPriority="47"/>
-    <w:lsdException w:name="List Table 3 Accent 5" w:uiPriority="48"/>
-    <w:lsdException w:name="List Table 4 Accent 5" w:uiPriority="49"/>
-    <w:lsdException w:name="List Table 5 Dark Accent 5" w:uiPriority="50"/>
-    <w:lsdException w:name="List Table 6 Colorful Accent 5" w:uiPriority="51"/>
-    <w:lsdException w:name="List Table 7 Colorful Accent 5" w:uiPriority="52"/>
-    <w:lsdException w:name="List Table 1 Light Accent 6" w:uiPriority="46"/>
-    <w:lsdException w:name="List Table 2 Accent 6" w:uiPriority="47"/>
-    <w:lsdException w:name="List Table 3 Accent 6" w:uiPriority="48"/>
-    <w:lsdException w:name="List Table 4 Accent 6" w:uiPriority="49"/>
-    <w:lsdException w:name="List Table 5 Dark Accent 6" w:uiPriority="50"/>
-    <w:lsdException w:name="List Table 6 Colorful Accent 6" w:uiPriority="51"/>
-    <w:lsdException w:name="List Table 7 Colorful Accent 6" w:uiPriority="52"/>
+  <w:latentStyles w:defLockedState="0" w:defUIPriority="99" w:defSemiHidden="1" w:defUnhideWhenUsed="1" w:defQFormat="0" w:count="276">
+    <w:lsdException w:name="Normal" w:semiHidden="0" w:uiPriority="0" w:unhideWhenUsed="0" w:qFormat="1"/>
+    <w:lsdException w:name="heading 1" w:semiHidden="0" w:uiPriority="9" w:unhideWhenUsed="0" w:qFormat="1"/>
+    <w:lsdException w:name="heading 2" w:uiPriority="9" w:qFormat="1"/>
+    <w:lsdException w:name="heading 3" w:uiPriority="9" w:qFormat="1"/>
+    <w:lsdException w:name="heading 4" w:uiPriority="9" w:qFormat="1"/>
+    <w:lsdException w:name="heading 5" w:uiPriority="9" w:qFormat="1"/>
+    <w:lsdException w:name="heading 6" w:uiPriority="9" w:qFormat="1"/>
+    <w:lsdException w:name="heading 7" w:uiPriority="9" w:qFormat="1"/>
+    <w:lsdException w:name="heading 8" w:uiPriority="9" w:qFormat="1"/>
+    <w:lsdException w:name="heading 9" w:uiPriority="9" w:qFormat="1"/>
+    <w:lsdException w:name="toc 1" w:uiPriority="39"/>
+    <w:lsdException w:name="toc 2" w:uiPriority="39"/>
+    <w:lsdException w:name="toc 3" w:uiPriority="39"/>
+    <w:lsdException w:name="toc 4" w:uiPriority="39"/>
+    <w:lsdException w:name="toc 5" w:uiPriority="39"/>
+    <w:lsdException w:name="toc 6" w:uiPriority="39"/>
+    <w:lsdException w:name="toc 7" w:uiPriority="39"/>
+    <w:lsdException w:name="toc 8" w:uiPriority="39"/>
+    <w:lsdException w:name="toc 9" w:uiPriority="39"/>
+    <w:lsdException w:name="caption" w:uiPriority="35" w:qFormat="1"/>
+    <w:lsdException w:name="Title" w:semiHidden="0" w:uiPriority="10" w:unhideWhenUsed="0" w:qFormat="1"/>
+    <w:lsdException w:name="Default Paragraph Font" w:uiPriority="1"/>
+    <w:lsdException w:name="Subtitle" w:semiHidden="0" w:uiPriority="11" w:unhideWhenUsed="0" w:qFormat="1"/>
+    <w:lsdException w:name="Strong" w:semiHidden="0" w:uiPriority="22" w:unhideWhenUsed="0" w:qFormat="1"/>
+    <w:lsdException w:name="Emphasis" w:semiHidden="0" w:uiPriority="20" w:unhideWhenUsed="0" w:qFormat="1"/>
+    <w:lsdException w:name="Table Grid" w:semiHidden="0" w:uiPriority="39" w:unhideWhenUsed="0"/>
+    <w:lsdException w:name="Placeholder Text" w:unhideWhenUsed="0"/>
+    <w:lsdException w:name="No Spacing" w:semiHidden="0" w:uiPriority="1" w:unhideWhenUsed="0" w:qFormat="1"/>
+    <w:lsdException w:name="Light Shading" w:semiHidden="0" w:uiPriority="60" w:unhideWhenUsed="0"/>
+    <w:lsdException w:name="Light List" w:semiHidden="0" w:uiPriority="61" w:unhideWhenUsed="0"/>
+    <w:lsdException w:name="Light Grid" w:semiHidden="0" w:uiPriority="62" w:unhideWhenUsed="0"/>
+    <w:lsdException w:name="Medium Shading 1" w:semiHidden="0" w:uiPriority="63" w:unhideWhenUsed="0"/>
+    <w:lsdException w:name="Medium Shading 2" w:semiHidden="0" w:uiPriority="64" w:unhideWhenUsed="0"/>
+    <w:lsdException w:name="Medium List 1" w:semiHidden="0" w:uiPriority="65" w:unhideWhenUsed="0"/>
+    <w:lsdException w:name="Medium List 2" w:semiHidden="0" w:uiPriority="66" w:unhideWhenUsed="0"/>
+    <w:lsdException w:name="Medium Grid 1" w:semiHidden="0" w:uiPriority="67" w:unhideWhenUsed="0"/>
+    <w:lsdException w:name="Medium Grid 2" w:semiHidden="0" w:uiPriority="68" w:unhideWhenUsed="0"/>
+    <w:lsdException w:name="Medium Grid 3" w:semiHidden="0" w:uiPriority="69" w:unhideWhenUsed="0"/>
+    <w:lsdException w:name="Dark List" w:semiHidden="0" w:uiPriority="70" w:unhideWhenUsed="0"/>
+    <w:lsdException w:name="Colorful Shading" w:semiHidden="0" w:uiPriority="71" w:unhideWhenUsed="0"/>
+    <w:lsdException w:name="Colorful List" w:semiHidden="0" w:uiPriority="72" w:unhideWhenUsed="0"/>
+    <w:lsdException w:name="Colorful Grid" w:semiHidden="0" w:uiPriority="73" w:unhideWhenUsed="0"/>
+    <w:lsdException w:name="Light Shading Accent 1" w:semiHidden="0" w:uiPriority="60" w:unhideWhenUsed="0"/>
+    <w:lsdException w:name="Light List Accent 1" w:semiHidden="0" w:uiPriority="61" w:unhideWhenUsed="0"/>
+    <w:lsdException w:name="Light Grid Accent 1" w:semiHidden="0" w:uiPriority="62" w:unhideWhenUsed="0"/>
+    <w:lsdException w:name="Medium Shading 1 Accent 1" w:semiHidden="0" w:uiPriority="63" w:unhideWhenUsed="0"/>
+    <w:lsdException w:name="Medium Shading 2 Accent 1" w:semiHidden="0" w:uiPriority="64" w:unhideWhenUsed="0"/>
+    <w:lsdException w:name="Medium List 1 Accent 1" w:semiHidden="0" w:uiPriority="65" w:unhideWhenUsed="0"/>
+    <w:lsdException w:name="Revision" w:unhideWhenUsed="0"/>
+    <w:lsdException w:name="List Paragraph" w:semiHidden="0" w:uiPriority="34" w:unhideWhenUsed="0" w:qFormat="1"/>
+    <w:lsdException w:name="Quote" w:semiHidden="0" w:uiPriority="29" w:unhideWhenUsed="0" w:qFormat="1"/>
+    <w:lsdException w:name="Intense Quote" w:semiHidden="0" w:uiPriority="30" w:unhideWhenUsed="0" w:qFormat="1"/>
+    <w:lsdException w:name="Medium List 2 Accent 1" w:semiHidden="0" w:uiPriority="66" w:unhideWhenUsed="0"/>
+    <w:lsdException w:name="Medium Grid 1 Accent 1" w:semiHidden="0" w:uiPriority="67" w:unhideWhenUsed="0"/>
+    <w:lsdException w:name="Medium Grid 2 Accent 1" w:semiHidden="0" w:uiPriority="68" w:unhideWhenUsed="0"/>
+    <w:lsdException w:name="Medium Grid 3 Accent 1" w:semiHidden="0" w:uiPriority="69" w:unhideWhenUsed="0"/>
+    <w:lsdException w:name="Dark List Accent 1" w:semiHidden="0" w:uiPriority="70" w:unhideWhenUsed="0"/>
+    <w:lsdException w:name="Colorful Shading Accent 1" w:semiHidden="0" w:uiPriority="71" w:unhideWhenUsed="0"/>
+    <w:lsdException w:name="Colorful List Accent 1" w:semiHidden="0" w:uiPriority="72" w:unhideWhenUsed="0"/>
+    <w:lsdException w:name="Colorful Grid Accent 1" w:semiHidden="0" w:uiPriority="73" w:unhideWhenUsed="0"/>
+    <w:lsdException w:name="Light Shading Accent 2" w:semiHidden="0" w:uiPriority="60" w:unhideWhenUsed="0"/>
+    <w:lsdException w:name="Light List Accent 2" w:semiHidden="0" w:uiPriority="61" w:unhideWhenUsed="0"/>
+    <w:lsdException w:name="Light Grid Accent 2" w:semiHidden="0" w:uiPriority="62" w:unhideWhenUsed="0"/>
+    <w:lsdException w:name="Medium Shading 1 Accent 2" w:semiHidden="0" w:uiPriority="63" w:unhideWhenUsed="0"/>
+    <w:lsdException w:name="Medium Shading 2 Accent 2" w:semiHidden="0" w:uiPriority="64" w:unhideWhenUsed="0"/>
+    <w:lsdException w:name="Medium List 1 Accent 2" w:semiHidden="0" w:uiPriority="65" w:unhideWhenUsed="0"/>
+    <w:lsdException w:name="Medium List 2 Accent 2" w:semiHidden="0" w:uiPriority="66" w:unhideWhenUsed="0"/>
+    <w:lsdException w:name="Medium Grid 1 Accent 2" w:semiHidden="0" w:uiPriority="67" w:unhideWhenUsed="0"/>
+    <w:lsdException w:name="Medium Grid 2 Accent 2" w:semiHidden="0" w:uiPriority="68" w:unhideWhenUsed="0"/>
+    <w:lsdException w:name="Medium Grid 3 Accent 2" w:semiHidden="0" w:uiPriority="69" w:unhideWhenUsed="0"/>
+    <w:lsdException w:name="Dark List Accent 2" w:semiHidden="0" w:uiPriority="70" w:unhideWhenUsed="0"/>
+    <w:lsdException w:name="Colorful Shading Accent 2" w:semiHidden="0" w:uiPriority="71" w:unhideWhenUsed="0"/>
+    <w:lsdException w:name="Colorful List Accent 2" w:semiHidden="0" w:uiPriority="72" w:unhideWhenUsed="0"/>
+    <w:lsdException w:name="Colorful Grid Accent 2" w:semiHidden="0" w:uiPriority="73" w:unhideWhenUsed="0"/>
+    <w:lsdException w:name="Light Shading Accent 3" w:semiHidden="0" w:uiPriority="60" w:unhideWhenUsed="0"/>
+    <w:lsdException w:name="Light List Accent 3" w:semiHidden="0" w:uiPriority="61" w:unhideWhenUsed="0"/>
+    <w:lsdException w:name="Light Grid Accent 3" w:semiHidden="0" w:uiPriority="62" w:unhideWhenUsed="0"/>
+    <w:lsdException w:name="Medium Shading 1 Accent 3" w:semiHidden="0" w:uiPriority="63" w:unhideWhenUsed="0"/>
+    <w:lsdException w:name="Medium Shading 2 Accent 3" w:semiHidden="0" w:uiPriority="64" w:unhideWhenUsed="0"/>
+    <w:lsdException w:name="Medium List 1 Accent 3" w:semiHidden="0" w:uiPriority="65" w:unhideWhenUsed="0"/>
+    <w:lsdException w:name="Medium List 2 Accent 3" w:semiHidden="0" w:uiPriority="66" w:unhideWhenUsed="0"/>
+    <w:lsdException w:name="Medium Grid 1 Accent 3" w:semiHidden="0" w:uiPriority="67" w:unhideWhenUsed="0"/>
+    <w:lsdException w:name="Medium Grid 2 Accent 3" w:semiHidden="0" w:uiPriority="68" w:unhideWhenUsed="0"/>
+    <w:lsdException w:name="Medium Grid 3 Accent 3" w:semiHidden="0" w:uiPriority="69" w:unhideWhenUsed="0"/>
+    <w:lsdException w:name="Dark List Accent 3" w:semiHidden="0" w:uiPriority="70" w:unhideWhenUsed="0"/>
+    <w:lsdException w:name="Colorful Shading Accent 3" w:semiHidden="0" w:uiPriority="71" w:unhideWhenUsed="0"/>
+    <w:lsdException w:name="Colorful List Accent 3" w:semiHidden="0" w:uiPriority="72" w:unhideWhenUsed="0"/>
+    <w:lsdException w:name="Colorful Grid Accent 3" w:semiHidden="0" w:uiPriority="73" w:unhideWhenUsed="0"/>
+    <w:lsdException w:name="Light Shading Accent 4" w:semiHidden="0" w:uiPriority="60" w:unhideWhenUsed="0"/>
+    <w:lsdException w:name="Light List Accent 4" w:semiHidden="0" w:uiPriority="61" w:unhideWhenUsed="0"/>
+    <w:lsdException w:name="Light Grid Accent 4" w:semiHidden="0" w:uiPriority="62" w:unhideWhenUsed="0"/>
+    <w:lsdException w:name="Medium Shading 1 Accent 4" w:semiHidden="0" w:uiPriority="63" w:unhideWhenUsed="0"/>
+    <w:lsdException w:name="Medium Shading 2 Accent 4" w:semiHidden="0" w:uiPriority="64" w:unhideWhenUsed="0"/>
+    <w:lsdException w:name="Medium List 1 Accent 4" w:semiHidden="0" w:uiPriority="65" w:unhideWhenUsed="0"/>
+    <w:lsdException w:name="Medium List 2 Accent 4" w:semiHidden="0" w:uiPriority="66" w:unhideWhenUsed="0"/>
+    <w:lsdException w:name="Medium Grid 1 Accent 4" w:semiHidden="0" w:uiPriority="67" w:unhideWhenUsed="0"/>
+    <w:lsdException w:name="Medium Grid 2 Accent 4" w:semiHidden="0" w:uiPriority="68" w:unhideWhenUsed="0"/>
+    <w:lsdException w:name="Medium Grid 3 Accent 4" w:semiHidden="0" w:uiPriority="69" w:unhideWhenUsed="0"/>
+    <w:lsdException w:name="Dark List Accent 4" w:semiHidden="0" w:uiPriority="70" w:unhideWhenUsed="0"/>
+    <w:lsdException w:name="Colorful Shading Accent 4" w:semiHidden="0" w:uiPriority="71" w:unhideWhenUsed="0"/>
+    <w:lsdException w:name="Colorful List Accent 4" w:semiHidden="0" w:uiPriority="72" w:unhideWhenUsed="0"/>
+    <w:lsdException w:name="Colorful Grid Accent 4" w:semiHidden="0" w:uiPriority="73" w:unhideWhenUsed="0"/>
+    <w:lsdException w:name="Light Shading Accent 5" w:semiHidden="0" w:uiPriority="60" w:unhideWhenUsed="0"/>
+    <w:lsdException w:name="Light List Accent 5" w:semiHidden="0" w:uiPriority="61" w:unhideWhenUsed="0"/>
+    <w:lsdException w:name="Light Grid Accent 5" w:semiHidden="0" w:uiPriority="62" w:unhideWhenUsed="0"/>
+    <w:lsdException w:name="Medium Shading 1 Accent 5" w:semiHidden="0" w:uiPriority="63" w:unhideWhenUsed="0"/>
+    <w:lsdException w:name="Medium Shading 2 Accent 5" w:semiHidden="0" w:uiPriority="64" w:unhideWhenUsed="0"/>
+    <w:lsdException w:name="Medium List 1 Accent 5" w:semiHidden="0" w:uiPriority="65" w:unhideWhenUsed="0"/>
+    <w:lsdException w:name="Medium List 2 Accent 5" w:semiHidden="0" w:uiPriority="66" w:unhideWhenUsed="0"/>
+    <w:lsdException w:name="Medium Grid 1 Accent 5" w:semiHidden="0" w:uiPriority="67" w:unhideWhenUsed="0"/>
+    <w:lsdException w:name="Medium Grid 2 Accent 5" w:semiHidden="0" w:uiPriority="68" w:unhideWhenUsed="0"/>
+    <w:lsdException w:name="Medium Grid 3 Accent 5" w:semiHidden="0" w:uiPriority="69" w:unhideWhenUsed="0"/>
+    <w:lsdException w:name="Dark List Accent 5" w:semiHidden="0" w:uiPriority="70" w:unhideWhenUsed="0"/>
+    <w:lsdException w:name="Colorful Shading Accent 5" w:semiHidden="0" w:uiPriority="71" w:unhideWhenUsed="0"/>
+    <w:lsdException w:name="Colorful List Accent 5" w:semiHidden="0" w:uiPriority="72" w:unhideWhenUsed="0"/>
+    <w:lsdException w:name="Colorful Grid Accent 5" w:semiHidden="0" w:uiPriority="73" w:unhideWhenUsed="0"/>
+    <w:lsdException w:name="Light Shading Accent 6" w:semiHidden="0" w:uiPriority="60" w:unhideWhenUsed="0"/>
+    <w:lsdException w:name="Light List Accent 6" w:semiHidden="0" w:uiPriority="61" w:unhideWhenUsed="0"/>
+    <w:lsdException w:name="Light Grid Accent 6" w:semiHidden="0" w:uiPriority="62" w:unhideWhenUsed="0"/>
+    <w:lsdException w:name="Medium Shading 1 Accent 6" w:semiHidden="0" w:uiPriority="63" w:unhideWhenUsed="0"/>
+    <w:lsdException w:name="Medium Shading 2 Accent 6" w:semiHidden="0" w:uiPriority="64" w:unhideWhenUsed="0"/>
+    <w:lsdException w:name="Medium List 1 Accent 6" w:semiHidden="0" w:uiPriority="65" w:unhideWhenUsed="0"/>
+    <w:lsdException w:name="Medium List 2 Accent 6" w:semiHidden="0" w:uiPriority="66" w:unhideWhenUsed="0"/>
+    <w:lsdException w:name="Medium Grid 1 Accent 6" w:semiHidden="0" w:uiPriority="67" w:unhideWhenUsed="0"/>
+    <w:lsdException w:name="Medium Grid 2 Accent 6" w:semiHidden="0" w:uiPriority="68" w:unhideWhenUsed="0"/>
+    <w:lsdException w:name="Medium Grid 3 Accent 6" w:semiHidden="0" w:uiPriority="69" w:unhideWhenUsed="0"/>
+    <w:lsdException w:name="Dark List Accent 6" w:semiHidden="0" w:uiPriority="70" w:unhideWhenUsed="0"/>
+    <w:lsdException w:name="Colorful Shading Accent 6" w:semiHidden="0" w:uiPriority="71" w:unhideWhenUsed="0"/>
+    <w:lsdException w:name="Colorful List Accent 6" w:semiHidden="0" w:uiPriority="72" w:unhideWhenUsed="0"/>
+    <w:lsdException w:name="Colorful Grid Accent 6" w:semiHidden="0" w:uiPriority="73" w:unhideWhenUsed="0"/>
+    <w:lsdException w:name="Subtle Emphasis" w:semiHidden="0" w:uiPriority="19" w:unhideWhenUsed="0" w:qFormat="1"/>
+    <w:lsdException w:name="Intense Emphasis" w:semiHidden="0" w:uiPriority="21" w:unhideWhenUsed="0" w:qFormat="1"/>
+    <w:lsdException w:name="Subtle Reference" w:semiHidden="0" w:uiPriority="31" w:unhideWhenUsed="0" w:qFormat="1"/>
+    <w:lsdException w:name="Intense Reference" w:semiHidden="0" w:uiPriority="32" w:unhideWhenUsed="0" w:qFormat="1"/>
+    <w:lsdException w:name="Book Title" w:semiHidden="0" w:uiPriority="33" w:unhideWhenUsed="0" w:qFormat="1"/>
+    <w:lsdException w:name="Bibliography" w:uiPriority="37"/>
+    <w:lsdException w:name="TOC Heading" w:uiPriority="39" w:qFormat="1"/>
   </w:latentStyles>
   <w:style w:type="paragraph" w:default="1" w:styleId="Normal">
     <w:name w:val="Normal"/>
@@ -3398,7 +3161,8 @@
       <w:szCs w:val="26"/>
     </w:rPr>
   </w:style>
-  <w:style w:type="table" w:customStyle="1" w:styleId="a">
+  <w:style w:type="table" w:customStyle="1" w:styleId="2">
+    <w:name w:val="2"/>
     <w:basedOn w:val="TableNormal"/>
     <w:tblPr>
       <w:tblStyleRowBandSize w:val="1"/>
@@ -3412,7 +3176,8 @@
       </w:tblCellMar>
     </w:tblPr>
   </w:style>
-  <w:style w:type="table" w:customStyle="1" w:styleId="a0">
+  <w:style w:type="table" w:customStyle="1" w:styleId="1">
+    <w:name w:val="1"/>
     <w:basedOn w:val="TableNormal"/>
     <w:tblPr>
       <w:tblStyleRowBandSize w:val="1"/>
@@ -3473,7 +3238,480 @@
       <w:u w:val="single"/>
     </w:rPr>
   </w:style>
-  <w:style w:type="table" w:styleId="GridTable1Light">
+  <w:style w:type="table" w:customStyle="1" w:styleId="GridTable1Light">
+    <w:name w:val="Grid Table 1 Light"/>
+    <w:basedOn w:val="TableNormal"/>
+    <w:uiPriority w:val="46"/>
+    <w:rsid w:val="00020F53"/>
+    <w:pPr>
+      <w:spacing w:line="240" w:lineRule="auto"/>
+    </w:pPr>
+    <w:tblPr>
+      <w:tblStyleRowBandSize w:val="1"/>
+      <w:tblStyleColBandSize w:val="1"/>
+      <w:tblInd w:w="0" w:type="dxa"/>
+      <w:tblBorders>
+        <w:top w:val="single" w:sz="4" w:space="0" w:color="999999" w:themeColor="text1" w:themeTint="66"/>
+        <w:left w:val="single" w:sz="4" w:space="0" w:color="999999" w:themeColor="text1" w:themeTint="66"/>
+        <w:bottom w:val="single" w:sz="4" w:space="0" w:color="999999" w:themeColor="text1" w:themeTint="66"/>
+        <w:right w:val="single" w:sz="4" w:space="0" w:color="999999" w:themeColor="text1" w:themeTint="66"/>
+        <w:insideH w:val="single" w:sz="4" w:space="0" w:color="999999" w:themeColor="text1" w:themeTint="66"/>
+        <w:insideV w:val="single" w:sz="4" w:space="0" w:color="999999" w:themeColor="text1" w:themeTint="66"/>
+      </w:tblBorders>
+      <w:tblCellMar>
+        <w:top w:w="0" w:type="dxa"/>
+        <w:left w:w="108" w:type="dxa"/>
+        <w:bottom w:w="0" w:type="dxa"/>
+        <w:right w:w="108" w:type="dxa"/>
+      </w:tblCellMar>
+    </w:tblPr>
+    <w:tblStylePr w:type="firstRow">
+      <w:rPr>
+        <w:b/>
+        <w:bCs/>
+      </w:rPr>
+      <w:tblPr/>
+      <w:tcPr>
+        <w:tcBorders>
+          <w:bottom w:val="single" w:sz="12" w:space="0" w:color="666666" w:themeColor="text1" w:themeTint="99"/>
+        </w:tcBorders>
+      </w:tcPr>
+    </w:tblStylePr>
+    <w:tblStylePr w:type="lastRow">
+      <w:rPr>
+        <w:b/>
+        <w:bCs/>
+      </w:rPr>
+      <w:tblPr/>
+      <w:tcPr>
+        <w:tcBorders>
+          <w:top w:val="double" w:sz="2" w:space="0" w:color="666666" w:themeColor="text1" w:themeTint="99"/>
+        </w:tcBorders>
+      </w:tcPr>
+    </w:tblStylePr>
+    <w:tblStylePr w:type="firstCol">
+      <w:rPr>
+        <w:b/>
+        <w:bCs/>
+      </w:rPr>
+    </w:tblStylePr>
+    <w:tblStylePr w:type="lastCol">
+      <w:rPr>
+        <w:b/>
+        <w:bCs/>
+      </w:rPr>
+    </w:tblStylePr>
+  </w:style>
+  <w:style w:type="character" w:customStyle="1" w:styleId="apple-converted-space">
+    <w:name w:val="apple-converted-space"/>
+    <w:basedOn w:val="DefaultParagraphFont"/>
+    <w:rsid w:val="004C7349"/>
+  </w:style>
+</w:styles>
+</file>
+
+<file path=word/stylesWithEffects.xml><?xml version="1.0" encoding="utf-8"?>
+<w:styles xmlns:wpc="http://schemas.microsoft.com/office/word/2010/wordprocessingCanvas" xmlns:mo="http://schemas.microsoft.com/office/mac/office/2008/main" xmlns:mc="http://schemas.openxmlformats.org/markup-compatibility/2006" xmlns:mv="urn:schemas-microsoft-com:mac:vml" xmlns:o="urn:schemas-microsoft-com:office:office" xmlns:r="http://schemas.openxmlformats.org/officeDocument/2006/relationships" xmlns:m="http://schemas.openxmlformats.org/officeDocument/2006/math" xmlns:v="urn:schemas-microsoft-com:vml" xmlns:wp14="http://schemas.microsoft.com/office/word/2010/wordprocessingDrawing" xmlns:wp="http://schemas.openxmlformats.org/drawingml/2006/wordprocessingDrawing" xmlns:w10="urn:schemas-microsoft-com:office:word" xmlns:w="http://schemas.openxmlformats.org/wordprocessingml/2006/main" xmlns:w14="http://schemas.microsoft.com/office/word/2010/wordml" xmlns:wpg="http://schemas.microsoft.com/office/word/2010/wordprocessingGroup" xmlns:wpi="http://schemas.microsoft.com/office/word/2010/wordprocessingInk" xmlns:wne="http://schemas.microsoft.com/office/word/2006/wordml" xmlns:wps="http://schemas.microsoft.com/office/word/2010/wordprocessingShape" mc:Ignorable="w14 wp14">
+  <w:docDefaults>
+    <w:rPrDefault>
+      <w:rPr>
+        <w:rFonts w:ascii="Arial" w:eastAsia="Arial" w:hAnsi="Arial" w:cs="Arial"/>
+        <w:color w:val="000000"/>
+        <w:sz w:val="22"/>
+        <w:szCs w:val="22"/>
+        <w:lang w:val="en-US" w:eastAsia="en-US" w:bidi="ar-SA"/>
+      </w:rPr>
+    </w:rPrDefault>
+    <w:pPrDefault>
+      <w:pPr>
+        <w:spacing w:line="276" w:lineRule="auto"/>
+      </w:pPr>
+    </w:pPrDefault>
+  </w:docDefaults>
+  <w:latentStyles w:defLockedState="0" w:defUIPriority="99" w:defSemiHidden="1" w:defUnhideWhenUsed="1" w:defQFormat="0" w:count="276">
+    <w:lsdException w:name="Normal" w:semiHidden="0" w:uiPriority="0" w:unhideWhenUsed="0" w:qFormat="1"/>
+    <w:lsdException w:name="heading 1" w:semiHidden="0" w:uiPriority="9" w:unhideWhenUsed="0" w:qFormat="1"/>
+    <w:lsdException w:name="heading 2" w:uiPriority="9" w:qFormat="1"/>
+    <w:lsdException w:name="heading 3" w:uiPriority="9" w:qFormat="1"/>
+    <w:lsdException w:name="heading 4" w:uiPriority="9" w:qFormat="1"/>
+    <w:lsdException w:name="heading 5" w:uiPriority="9" w:qFormat="1"/>
+    <w:lsdException w:name="heading 6" w:uiPriority="9" w:qFormat="1"/>
+    <w:lsdException w:name="heading 7" w:uiPriority="9" w:qFormat="1"/>
+    <w:lsdException w:name="heading 8" w:uiPriority="9" w:qFormat="1"/>
+    <w:lsdException w:name="heading 9" w:uiPriority="9" w:qFormat="1"/>
+    <w:lsdException w:name="toc 1" w:uiPriority="39"/>
+    <w:lsdException w:name="toc 2" w:uiPriority="39"/>
+    <w:lsdException w:name="toc 3" w:uiPriority="39"/>
+    <w:lsdException w:name="toc 4" w:uiPriority="39"/>
+    <w:lsdException w:name="toc 5" w:uiPriority="39"/>
+    <w:lsdException w:name="toc 6" w:uiPriority="39"/>
+    <w:lsdException w:name="toc 7" w:uiPriority="39"/>
+    <w:lsdException w:name="toc 8" w:uiPriority="39"/>
+    <w:lsdException w:name="toc 9" w:uiPriority="39"/>
+    <w:lsdException w:name="caption" w:uiPriority="35" w:qFormat="1"/>
+    <w:lsdException w:name="Title" w:semiHidden="0" w:uiPriority="10" w:unhideWhenUsed="0" w:qFormat="1"/>
+    <w:lsdException w:name="Default Paragraph Font" w:uiPriority="1"/>
+    <w:lsdException w:name="Subtitle" w:semiHidden="0" w:uiPriority="11" w:unhideWhenUsed="0" w:qFormat="1"/>
+    <w:lsdException w:name="Strong" w:semiHidden="0" w:uiPriority="22" w:unhideWhenUsed="0" w:qFormat="1"/>
+    <w:lsdException w:name="Emphasis" w:semiHidden="0" w:uiPriority="20" w:unhideWhenUsed="0" w:qFormat="1"/>
+    <w:lsdException w:name="Table Grid" w:semiHidden="0" w:uiPriority="39" w:unhideWhenUsed="0"/>
+    <w:lsdException w:name="Placeholder Text" w:unhideWhenUsed="0"/>
+    <w:lsdException w:name="No Spacing" w:semiHidden="0" w:uiPriority="1" w:unhideWhenUsed="0" w:qFormat="1"/>
+    <w:lsdException w:name="Light Shading" w:semiHidden="0" w:uiPriority="60" w:unhideWhenUsed="0"/>
+    <w:lsdException w:name="Light List" w:semiHidden="0" w:uiPriority="61" w:unhideWhenUsed="0"/>
+    <w:lsdException w:name="Light Grid" w:semiHidden="0" w:uiPriority="62" w:unhideWhenUsed="0"/>
+    <w:lsdException w:name="Medium Shading 1" w:semiHidden="0" w:uiPriority="63" w:unhideWhenUsed="0"/>
+    <w:lsdException w:name="Medium Shading 2" w:semiHidden="0" w:uiPriority="64" w:unhideWhenUsed="0"/>
+    <w:lsdException w:name="Medium List 1" w:semiHidden="0" w:uiPriority="65" w:unhideWhenUsed="0"/>
+    <w:lsdException w:name="Medium List 2" w:semiHidden="0" w:uiPriority="66" w:unhideWhenUsed="0"/>
+    <w:lsdException w:name="Medium Grid 1" w:semiHidden="0" w:uiPriority="67" w:unhideWhenUsed="0"/>
+    <w:lsdException w:name="Medium Grid 2" w:semiHidden="0" w:uiPriority="68" w:unhideWhenUsed="0"/>
+    <w:lsdException w:name="Medium Grid 3" w:semiHidden="0" w:uiPriority="69" w:unhideWhenUsed="0"/>
+    <w:lsdException w:name="Dark List" w:semiHidden="0" w:uiPriority="70" w:unhideWhenUsed="0"/>
+    <w:lsdException w:name="Colorful Shading" w:semiHidden="0" w:uiPriority="71" w:unhideWhenUsed="0"/>
+    <w:lsdException w:name="Colorful List" w:semiHidden="0" w:uiPriority="72" w:unhideWhenUsed="0"/>
+    <w:lsdException w:name="Colorful Grid" w:semiHidden="0" w:uiPriority="73" w:unhideWhenUsed="0"/>
+    <w:lsdException w:name="Light Shading Accent 1" w:semiHidden="0" w:uiPriority="60" w:unhideWhenUsed="0"/>
+    <w:lsdException w:name="Light List Accent 1" w:semiHidden="0" w:uiPriority="61" w:unhideWhenUsed="0"/>
+    <w:lsdException w:name="Light Grid Accent 1" w:semiHidden="0" w:uiPriority="62" w:unhideWhenUsed="0"/>
+    <w:lsdException w:name="Medium Shading 1 Accent 1" w:semiHidden="0" w:uiPriority="63" w:unhideWhenUsed="0"/>
+    <w:lsdException w:name="Medium Shading 2 Accent 1" w:semiHidden="0" w:uiPriority="64" w:unhideWhenUsed="0"/>
+    <w:lsdException w:name="Medium List 1 Accent 1" w:semiHidden="0" w:uiPriority="65" w:unhideWhenUsed="0"/>
+    <w:lsdException w:name="Revision" w:unhideWhenUsed="0"/>
+    <w:lsdException w:name="List Paragraph" w:semiHidden="0" w:uiPriority="34" w:unhideWhenUsed="0" w:qFormat="1"/>
+    <w:lsdException w:name="Quote" w:semiHidden="0" w:uiPriority="29" w:unhideWhenUsed="0" w:qFormat="1"/>
+    <w:lsdException w:name="Intense Quote" w:semiHidden="0" w:uiPriority="30" w:unhideWhenUsed="0" w:qFormat="1"/>
+    <w:lsdException w:name="Medium List 2 Accent 1" w:semiHidden="0" w:uiPriority="66" w:unhideWhenUsed="0"/>
+    <w:lsdException w:name="Medium Grid 1 Accent 1" w:semiHidden="0" w:uiPriority="67" w:unhideWhenUsed="0"/>
+    <w:lsdException w:name="Medium Grid 2 Accent 1" w:semiHidden="0" w:uiPriority="68" w:unhideWhenUsed="0"/>
+    <w:lsdException w:name="Medium Grid 3 Accent 1" w:semiHidden="0" w:uiPriority="69" w:unhideWhenUsed="0"/>
+    <w:lsdException w:name="Dark List Accent 1" w:semiHidden="0" w:uiPriority="70" w:unhideWhenUsed="0"/>
+    <w:lsdException w:name="Colorful Shading Accent 1" w:semiHidden="0" w:uiPriority="71" w:unhideWhenUsed="0"/>
+    <w:lsdException w:name="Colorful List Accent 1" w:semiHidden="0" w:uiPriority="72" w:unhideWhenUsed="0"/>
+    <w:lsdException w:name="Colorful Grid Accent 1" w:semiHidden="0" w:uiPriority="73" w:unhideWhenUsed="0"/>
+    <w:lsdException w:name="Light Shading Accent 2" w:semiHidden="0" w:uiPriority="60" w:unhideWhenUsed="0"/>
+    <w:lsdException w:name="Light List Accent 2" w:semiHidden="0" w:uiPriority="61" w:unhideWhenUsed="0"/>
+    <w:lsdException w:name="Light Grid Accent 2" w:semiHidden="0" w:uiPriority="62" w:unhideWhenUsed="0"/>
+    <w:lsdException w:name="Medium Shading 1 Accent 2" w:semiHidden="0" w:uiPriority="63" w:unhideWhenUsed="0"/>
+    <w:lsdException w:name="Medium Shading 2 Accent 2" w:semiHidden="0" w:uiPriority="64" w:unhideWhenUsed="0"/>
+    <w:lsdException w:name="Medium List 1 Accent 2" w:semiHidden="0" w:uiPriority="65" w:unhideWhenUsed="0"/>
+    <w:lsdException w:name="Medium List 2 Accent 2" w:semiHidden="0" w:uiPriority="66" w:unhideWhenUsed="0"/>
+    <w:lsdException w:name="Medium Grid 1 Accent 2" w:semiHidden="0" w:uiPriority="67" w:unhideWhenUsed="0"/>
+    <w:lsdException w:name="Medium Grid 2 Accent 2" w:semiHidden="0" w:uiPriority="68" w:unhideWhenUsed="0"/>
+    <w:lsdException w:name="Medium Grid 3 Accent 2" w:semiHidden="0" w:uiPriority="69" w:unhideWhenUsed="0"/>
+    <w:lsdException w:name="Dark List Accent 2" w:semiHidden="0" w:uiPriority="70" w:unhideWhenUsed="0"/>
+    <w:lsdException w:name="Colorful Shading Accent 2" w:semiHidden="0" w:uiPriority="71" w:unhideWhenUsed="0"/>
+    <w:lsdException w:name="Colorful List Accent 2" w:semiHidden="0" w:uiPriority="72" w:unhideWhenUsed="0"/>
+    <w:lsdException w:name="Colorful Grid Accent 2" w:semiHidden="0" w:uiPriority="73" w:unhideWhenUsed="0"/>
+    <w:lsdException w:name="Light Shading Accent 3" w:semiHidden="0" w:uiPriority="60" w:unhideWhenUsed="0"/>
+    <w:lsdException w:name="Light List Accent 3" w:semiHidden="0" w:uiPriority="61" w:unhideWhenUsed="0"/>
+    <w:lsdException w:name="Light Grid Accent 3" w:semiHidden="0" w:uiPriority="62" w:unhideWhenUsed="0"/>
+    <w:lsdException w:name="Medium Shading 1 Accent 3" w:semiHidden="0" w:uiPriority="63" w:unhideWhenUsed="0"/>
+    <w:lsdException w:name="Medium Shading 2 Accent 3" w:semiHidden="0" w:uiPriority="64" w:unhideWhenUsed="0"/>
+    <w:lsdException w:name="Medium List 1 Accent 3" w:semiHidden="0" w:uiPriority="65" w:unhideWhenUsed="0"/>
+    <w:lsdException w:name="Medium List 2 Accent 3" w:semiHidden="0" w:uiPriority="66" w:unhideWhenUsed="0"/>
+    <w:lsdException w:name="Medium Grid 1 Accent 3" w:semiHidden="0" w:uiPriority="67" w:unhideWhenUsed="0"/>
+    <w:lsdException w:name="Medium Grid 2 Accent 3" w:semiHidden="0" w:uiPriority="68" w:unhideWhenUsed="0"/>
+    <w:lsdException w:name="Medium Grid 3 Accent 3" w:semiHidden="0" w:uiPriority="69" w:unhideWhenUsed="0"/>
+    <w:lsdException w:name="Dark List Accent 3" w:semiHidden="0" w:uiPriority="70" w:unhideWhenUsed="0"/>
+    <w:lsdException w:name="Colorful Shading Accent 3" w:semiHidden="0" w:uiPriority="71" w:unhideWhenUsed="0"/>
+    <w:lsdException w:name="Colorful List Accent 3" w:semiHidden="0" w:uiPriority="72" w:unhideWhenUsed="0"/>
+    <w:lsdException w:name="Colorful Grid Accent 3" w:semiHidden="0" w:uiPriority="73" w:unhideWhenUsed="0"/>
+    <w:lsdException w:name="Light Shading Accent 4" w:semiHidden="0" w:uiPriority="60" w:unhideWhenUsed="0"/>
+    <w:lsdException w:name="Light List Accent 4" w:semiHidden="0" w:uiPriority="61" w:unhideWhenUsed="0"/>
+    <w:lsdException w:name="Light Grid Accent 4" w:semiHidden="0" w:uiPriority="62" w:unhideWhenUsed="0"/>
+    <w:lsdException w:name="Medium Shading 1 Accent 4" w:semiHidden="0" w:uiPriority="63" w:unhideWhenUsed="0"/>
+    <w:lsdException w:name="Medium Shading 2 Accent 4" w:semiHidden="0" w:uiPriority="64" w:unhideWhenUsed="0"/>
+    <w:lsdException w:name="Medium List 1 Accent 4" w:semiHidden="0" w:uiPriority="65" w:unhideWhenUsed="0"/>
+    <w:lsdException w:name="Medium List 2 Accent 4" w:semiHidden="0" w:uiPriority="66" w:unhideWhenUsed="0"/>
+    <w:lsdException w:name="Medium Grid 1 Accent 4" w:semiHidden="0" w:uiPriority="67" w:unhideWhenUsed="0"/>
+    <w:lsdException w:name="Medium Grid 2 Accent 4" w:semiHidden="0" w:uiPriority="68" w:unhideWhenUsed="0"/>
+    <w:lsdException w:name="Medium Grid 3 Accent 4" w:semiHidden="0" w:uiPriority="69" w:unhideWhenUsed="0"/>
+    <w:lsdException w:name="Dark List Accent 4" w:semiHidden="0" w:uiPriority="70" w:unhideWhenUsed="0"/>
+    <w:lsdException w:name="Colorful Shading Accent 4" w:semiHidden="0" w:uiPriority="71" w:unhideWhenUsed="0"/>
+    <w:lsdException w:name="Colorful List Accent 4" w:semiHidden="0" w:uiPriority="72" w:unhideWhenUsed="0"/>
+    <w:lsdException w:name="Colorful Grid Accent 4" w:semiHidden="0" w:uiPriority="73" w:unhideWhenUsed="0"/>
+    <w:lsdException w:name="Light Shading Accent 5" w:semiHidden="0" w:uiPriority="60" w:unhideWhenUsed="0"/>
+    <w:lsdException w:name="Light List Accent 5" w:semiHidden="0" w:uiPriority="61" w:unhideWhenUsed="0"/>
+    <w:lsdException w:name="Light Grid Accent 5" w:semiHidden="0" w:uiPriority="62" w:unhideWhenUsed="0"/>
+    <w:lsdException w:name="Medium Shading 1 Accent 5" w:semiHidden="0" w:uiPriority="63" w:unhideWhenUsed="0"/>
+    <w:lsdException w:name="Medium Shading 2 Accent 5" w:semiHidden="0" w:uiPriority="64" w:unhideWhenUsed="0"/>
+    <w:lsdException w:name="Medium List 1 Accent 5" w:semiHidden="0" w:uiPriority="65" w:unhideWhenUsed="0"/>
+    <w:lsdException w:name="Medium List 2 Accent 5" w:semiHidden="0" w:uiPriority="66" w:unhideWhenUsed="0"/>
+    <w:lsdException w:name="Medium Grid 1 Accent 5" w:semiHidden="0" w:uiPriority="67" w:unhideWhenUsed="0"/>
+    <w:lsdException w:name="Medium Grid 2 Accent 5" w:semiHidden="0" w:uiPriority="68" w:unhideWhenUsed="0"/>
+    <w:lsdException w:name="Medium Grid 3 Accent 5" w:semiHidden="0" w:uiPriority="69" w:unhideWhenUsed="0"/>
+    <w:lsdException w:name="Dark List Accent 5" w:semiHidden="0" w:uiPriority="70" w:unhideWhenUsed="0"/>
+    <w:lsdException w:name="Colorful Shading Accent 5" w:semiHidden="0" w:uiPriority="71" w:unhideWhenUsed="0"/>
+    <w:lsdException w:name="Colorful List Accent 5" w:semiHidden="0" w:uiPriority="72" w:unhideWhenUsed="0"/>
+    <w:lsdException w:name="Colorful Grid Accent 5" w:semiHidden="0" w:uiPriority="73" w:unhideWhenUsed="0"/>
+    <w:lsdException w:name="Light Shading Accent 6" w:semiHidden="0" w:uiPriority="60" w:unhideWhenUsed="0"/>
+    <w:lsdException w:name="Light List Accent 6" w:semiHidden="0" w:uiPriority="61" w:unhideWhenUsed="0"/>
+    <w:lsdException w:name="Light Grid Accent 6" w:semiHidden="0" w:uiPriority="62" w:unhideWhenUsed="0"/>
+    <w:lsdException w:name="Medium Shading 1 Accent 6" w:semiHidden="0" w:uiPriority="63" w:unhideWhenUsed="0"/>
+    <w:lsdException w:name="Medium Shading 2 Accent 6" w:semiHidden="0" w:uiPriority="64" w:unhideWhenUsed="0"/>
+    <w:lsdException w:name="Medium List 1 Accent 6" w:semiHidden="0" w:uiPriority="65" w:unhideWhenUsed="0"/>
+    <w:lsdException w:name="Medium List 2 Accent 6" w:semiHidden="0" w:uiPriority="66" w:unhideWhenUsed="0"/>
+    <w:lsdException w:name="Medium Grid 1 Accent 6" w:semiHidden="0" w:uiPriority="67" w:unhideWhenUsed="0"/>
+    <w:lsdException w:name="Medium Grid 2 Accent 6" w:semiHidden="0" w:uiPriority="68" w:unhideWhenUsed="0"/>
+    <w:lsdException w:name="Medium Grid 3 Accent 6" w:semiHidden="0" w:uiPriority="69" w:unhideWhenUsed="0"/>
+    <w:lsdException w:name="Dark List Accent 6" w:semiHidden="0" w:uiPriority="70" w:unhideWhenUsed="0"/>
+    <w:lsdException w:name="Colorful Shading Accent 6" w:semiHidden="0" w:uiPriority="71" w:unhideWhenUsed="0"/>
+    <w:lsdException w:name="Colorful List Accent 6" w:semiHidden="0" w:uiPriority="72" w:unhideWhenUsed="0"/>
+    <w:lsdException w:name="Colorful Grid Accent 6" w:semiHidden="0" w:uiPriority="73" w:unhideWhenUsed="0"/>
+    <w:lsdException w:name="Subtle Emphasis" w:semiHidden="0" w:uiPriority="19" w:unhideWhenUsed="0" w:qFormat="1"/>
+    <w:lsdException w:name="Intense Emphasis" w:semiHidden="0" w:uiPriority="21" w:unhideWhenUsed="0" w:qFormat="1"/>
+    <w:lsdException w:name="Subtle Reference" w:semiHidden="0" w:uiPriority="31" w:unhideWhenUsed="0" w:qFormat="1"/>
+    <w:lsdException w:name="Intense Reference" w:semiHidden="0" w:uiPriority="32" w:unhideWhenUsed="0" w:qFormat="1"/>
+    <w:lsdException w:name="Book Title" w:semiHidden="0" w:uiPriority="33" w:unhideWhenUsed="0" w:qFormat="1"/>
+    <w:lsdException w:name="Bibliography" w:uiPriority="37"/>
+    <w:lsdException w:name="TOC Heading" w:uiPriority="39" w:qFormat="1"/>
+  </w:latentStyles>
+  <w:style w:type="paragraph" w:default="1" w:styleId="Normal">
+    <w:name w:val="Normal"/>
+  </w:style>
+  <w:style w:type="paragraph" w:styleId="Heading1">
+    <w:name w:val="heading 1"/>
+    <w:basedOn w:val="Normal"/>
+    <w:next w:val="Normal"/>
+    <w:pPr>
+      <w:keepNext/>
+      <w:keepLines/>
+      <w:spacing w:before="200"/>
+      <w:contextualSpacing/>
+      <w:outlineLvl w:val="0"/>
+    </w:pPr>
+    <w:rPr>
+      <w:rFonts w:ascii="Trebuchet MS" w:eastAsia="Trebuchet MS" w:hAnsi="Trebuchet MS" w:cs="Trebuchet MS"/>
+      <w:sz w:val="32"/>
+      <w:szCs w:val="32"/>
+    </w:rPr>
+  </w:style>
+  <w:style w:type="paragraph" w:styleId="Heading2">
+    <w:name w:val="heading 2"/>
+    <w:basedOn w:val="Normal"/>
+    <w:next w:val="Normal"/>
+    <w:pPr>
+      <w:keepNext/>
+      <w:keepLines/>
+      <w:spacing w:before="200"/>
+      <w:contextualSpacing/>
+      <w:outlineLvl w:val="1"/>
+    </w:pPr>
+    <w:rPr>
+      <w:rFonts w:ascii="Trebuchet MS" w:eastAsia="Trebuchet MS" w:hAnsi="Trebuchet MS" w:cs="Trebuchet MS"/>
+      <w:b/>
+      <w:sz w:val="26"/>
+      <w:szCs w:val="26"/>
+    </w:rPr>
+  </w:style>
+  <w:style w:type="paragraph" w:styleId="Heading3">
+    <w:name w:val="heading 3"/>
+    <w:basedOn w:val="Normal"/>
+    <w:next w:val="Normal"/>
+    <w:pPr>
+      <w:keepNext/>
+      <w:keepLines/>
+      <w:spacing w:before="160"/>
+      <w:contextualSpacing/>
+      <w:outlineLvl w:val="2"/>
+    </w:pPr>
+    <w:rPr>
+      <w:rFonts w:ascii="Trebuchet MS" w:eastAsia="Trebuchet MS" w:hAnsi="Trebuchet MS" w:cs="Trebuchet MS"/>
+      <w:b/>
+      <w:color w:val="666666"/>
+      <w:sz w:val="24"/>
+      <w:szCs w:val="24"/>
+    </w:rPr>
+  </w:style>
+  <w:style w:type="paragraph" w:styleId="Heading4">
+    <w:name w:val="heading 4"/>
+    <w:basedOn w:val="Normal"/>
+    <w:next w:val="Normal"/>
+    <w:pPr>
+      <w:keepNext/>
+      <w:keepLines/>
+      <w:spacing w:before="160"/>
+      <w:contextualSpacing/>
+      <w:outlineLvl w:val="3"/>
+    </w:pPr>
+    <w:rPr>
+      <w:rFonts w:ascii="Trebuchet MS" w:eastAsia="Trebuchet MS" w:hAnsi="Trebuchet MS" w:cs="Trebuchet MS"/>
+      <w:color w:val="666666"/>
+      <w:u w:val="single"/>
+    </w:rPr>
+  </w:style>
+  <w:style w:type="paragraph" w:styleId="Heading5">
+    <w:name w:val="heading 5"/>
+    <w:basedOn w:val="Normal"/>
+    <w:next w:val="Normal"/>
+    <w:pPr>
+      <w:keepNext/>
+      <w:keepLines/>
+      <w:spacing w:before="160"/>
+      <w:contextualSpacing/>
+      <w:outlineLvl w:val="4"/>
+    </w:pPr>
+    <w:rPr>
+      <w:rFonts w:ascii="Trebuchet MS" w:eastAsia="Trebuchet MS" w:hAnsi="Trebuchet MS" w:cs="Trebuchet MS"/>
+      <w:color w:val="666666"/>
+    </w:rPr>
+  </w:style>
+  <w:style w:type="paragraph" w:styleId="Heading6">
+    <w:name w:val="heading 6"/>
+    <w:basedOn w:val="Normal"/>
+    <w:next w:val="Normal"/>
+    <w:pPr>
+      <w:keepNext/>
+      <w:keepLines/>
+      <w:spacing w:before="160"/>
+      <w:contextualSpacing/>
+      <w:outlineLvl w:val="5"/>
+    </w:pPr>
+    <w:rPr>
+      <w:rFonts w:ascii="Trebuchet MS" w:eastAsia="Trebuchet MS" w:hAnsi="Trebuchet MS" w:cs="Trebuchet MS"/>
+      <w:i/>
+      <w:color w:val="666666"/>
+    </w:rPr>
+  </w:style>
+  <w:style w:type="character" w:default="1" w:styleId="DefaultParagraphFont">
+    <w:name w:val="Default Paragraph Font"/>
+    <w:uiPriority w:val="1"/>
+    <w:semiHidden/>
+    <w:unhideWhenUsed/>
+  </w:style>
+  <w:style w:type="table" w:default="1" w:styleId="TableNormal">
+    <w:name w:val="Normal Table"/>
+    <w:uiPriority w:val="99"/>
+    <w:semiHidden/>
+    <w:unhideWhenUsed/>
+    <w:tblPr>
+      <w:tblInd w:w="0" w:type="dxa"/>
+      <w:tblCellMar>
+        <w:top w:w="0" w:type="dxa"/>
+        <w:left w:w="108" w:type="dxa"/>
+        <w:bottom w:w="0" w:type="dxa"/>
+        <w:right w:w="108" w:type="dxa"/>
+      </w:tblCellMar>
+    </w:tblPr>
+  </w:style>
+  <w:style w:type="numbering" w:default="1" w:styleId="NoList">
+    <w:name w:val="No List"/>
+    <w:uiPriority w:val="99"/>
+    <w:semiHidden/>
+    <w:unhideWhenUsed/>
+  </w:style>
+  <w:style w:type="paragraph" w:styleId="Title">
+    <w:name w:val="Title"/>
+    <w:basedOn w:val="Normal"/>
+    <w:next w:val="Normal"/>
+    <w:pPr>
+      <w:keepNext/>
+      <w:keepLines/>
+      <w:contextualSpacing/>
+    </w:pPr>
+    <w:rPr>
+      <w:rFonts w:ascii="Trebuchet MS" w:eastAsia="Trebuchet MS" w:hAnsi="Trebuchet MS" w:cs="Trebuchet MS"/>
+      <w:sz w:val="42"/>
+      <w:szCs w:val="42"/>
+    </w:rPr>
+  </w:style>
+  <w:style w:type="paragraph" w:styleId="Subtitle">
+    <w:name w:val="Subtitle"/>
+    <w:basedOn w:val="Normal"/>
+    <w:next w:val="Normal"/>
+    <w:pPr>
+      <w:keepNext/>
+      <w:keepLines/>
+      <w:spacing w:after="200"/>
+      <w:contextualSpacing/>
+    </w:pPr>
+    <w:rPr>
+      <w:rFonts w:ascii="Trebuchet MS" w:eastAsia="Trebuchet MS" w:hAnsi="Trebuchet MS" w:cs="Trebuchet MS"/>
+      <w:i/>
+      <w:color w:val="666666"/>
+      <w:sz w:val="26"/>
+      <w:szCs w:val="26"/>
+    </w:rPr>
+  </w:style>
+  <w:style w:type="table" w:customStyle="1" w:styleId="2">
+    <w:name w:val="2"/>
+    <w:basedOn w:val="TableNormal"/>
+    <w:tblPr>
+      <w:tblStyleRowBandSize w:val="1"/>
+      <w:tblStyleColBandSize w:val="1"/>
+      <w:tblInd w:w="0" w:type="dxa"/>
+      <w:tblCellMar>
+        <w:top w:w="0" w:type="dxa"/>
+        <w:left w:w="108" w:type="dxa"/>
+        <w:bottom w:w="0" w:type="dxa"/>
+        <w:right w:w="108" w:type="dxa"/>
+      </w:tblCellMar>
+    </w:tblPr>
+  </w:style>
+  <w:style w:type="table" w:customStyle="1" w:styleId="1">
+    <w:name w:val="1"/>
+    <w:basedOn w:val="TableNormal"/>
+    <w:tblPr>
+      <w:tblStyleRowBandSize w:val="1"/>
+      <w:tblStyleColBandSize w:val="1"/>
+      <w:tblInd w:w="0" w:type="dxa"/>
+      <w:tblCellMar>
+        <w:top w:w="0" w:type="dxa"/>
+        <w:left w:w="108" w:type="dxa"/>
+        <w:bottom w:w="0" w:type="dxa"/>
+        <w:right w:w="108" w:type="dxa"/>
+      </w:tblCellMar>
+    </w:tblPr>
+  </w:style>
+  <w:style w:type="character" w:styleId="BookTitle">
+    <w:name w:val="Book Title"/>
+    <w:basedOn w:val="DefaultParagraphFont"/>
+    <w:uiPriority w:val="33"/>
+    <w:qFormat/>
+    <w:rsid w:val="003766D0"/>
+    <w:rPr>
+      <w:b/>
+      <w:bCs/>
+      <w:i/>
+      <w:iCs/>
+      <w:spacing w:val="5"/>
+    </w:rPr>
+  </w:style>
+  <w:style w:type="character" w:styleId="Emphasis">
+    <w:name w:val="Emphasis"/>
+    <w:basedOn w:val="DefaultParagraphFont"/>
+    <w:uiPriority w:val="20"/>
+    <w:qFormat/>
+    <w:rsid w:val="003766D0"/>
+    <w:rPr>
+      <w:i/>
+      <w:iCs/>
+    </w:rPr>
+  </w:style>
+  <w:style w:type="character" w:styleId="Strong">
+    <w:name w:val="Strong"/>
+    <w:basedOn w:val="DefaultParagraphFont"/>
+    <w:uiPriority w:val="22"/>
+    <w:qFormat/>
+    <w:rsid w:val="003766D0"/>
+    <w:rPr>
+      <w:b/>
+      <w:bCs/>
+    </w:rPr>
+  </w:style>
+  <w:style w:type="character" w:styleId="Hyperlink">
+    <w:name w:val="Hyperlink"/>
+    <w:basedOn w:val="DefaultParagraphFont"/>
+    <w:uiPriority w:val="99"/>
+    <w:unhideWhenUsed/>
+    <w:rsid w:val="00680DF8"/>
+    <w:rPr>
+      <w:color w:val="0563C1" w:themeColor="hyperlink"/>
+      <w:u w:val="single"/>
+    </w:rPr>
+  </w:style>
+  <w:style w:type="table" w:customStyle="1" w:styleId="GridTable1Light">
     <w:name w:val="Grid Table 1 Light"/>
     <w:basedOn w:val="TableNormal"/>
     <w:uiPriority w:val="46"/>
@@ -3588,7 +3826,7 @@
     </a:clrScheme>
     <a:fontScheme name="Office">
       <a:majorFont>
-        <a:latin typeface="Calibri Light" panose="020F0302020204030204"/>
+        <a:latin typeface="Calibri Light"/>
         <a:ea typeface=""/>
         <a:cs typeface=""/>
         <a:font script="Jpan" typeface="ＭＳ ゴシック"/>
@@ -3623,7 +3861,7 @@
         <a:font script="Geor" typeface="Sylfaen"/>
       </a:majorFont>
       <a:minorFont>
-        <a:latin typeface="Calibri" panose="020F0502020204030204"/>
+        <a:latin typeface="Calibri"/>
         <a:ea typeface=""/>
         <a:cs typeface=""/>
         <a:font script="Jpan" typeface="ＭＳ 明朝"/>
@@ -3800,7 +4038,7 @@
   <a:extraClrSchemeLst/>
   <a:extLst>
     <a:ext uri="{05A4C25C-085E-4340-85A3-A5531E510DB2}">
-      <thm15:themeFamily xmlns:thm15="http://schemas.microsoft.com/office/thememl/2012/main" name="Office Theme" id="{62F939B6-93AF-4DB8-9C6B-D6C7DFDC589F}" vid="{4A3C46E8-61CC-4603-A589-7422A47A8E4A}"/>
+      <thm15:themeFamily xmlns="" xmlns:thm15="http://schemas.microsoft.com/office/thememl/2012/main" name="Office Theme" id="{62F939B6-93AF-4DB8-9C6B-D6C7DFDC589F}" vid="{4A3C46E8-61CC-4603-A589-7422A47A8E4A}"/>
     </a:ext>
   </a:extLst>
 </a:theme>

</xml_diff>